<commit_message>
Final(?) edits for FE
</commit_message>
<xml_diff>
--- a/FLOBUDS/writing/titlepageFE.docx
+++ b/FLOBUDS/writing/titlepageFE.docx
@@ -1,6 +1,6 @@
 
 <file path=word/document.xml><?xml version="1.0" encoding="utf-8"?>
-<w:document xmlns:ve="http://schemas.openxmlformats.org/markup-compatibility/2006" xmlns:o="urn:schemas-microsoft-com:office:office" xmlns:r="http://schemas.openxmlformats.org/officeDocument/2006/relationships" xmlns:m="http://schemas.openxmlformats.org/officeDocument/2006/math" xmlns:v="urn:schemas-microsoft-com:vml" xmlns:wp="http://schemas.openxmlformats.org/drawingml/2006/wordprocessingDrawing" xmlns:w10="urn:schemas-microsoft-com:office:word" xmlns:w="http://schemas.openxmlformats.org/wordprocessingml/2006/main" xmlns:wne="http://schemas.microsoft.com/office/word/2006/wordml" xmlns:a="http://schemas.openxmlformats.org/drawingml/2006/main" xmlns:pic="http://schemas.openxmlformats.org/drawingml/2006/picture" xml:space="preserve">
+<w:document xmlns:wpc="http://schemas.microsoft.com/office/word/2010/wordprocessingCanvas" xmlns:cx="http://schemas.microsoft.com/office/drawing/2014/chartex" xmlns:cx1="http://schemas.microsoft.com/office/drawing/2015/9/8/chartex" xmlns:cx2="http://schemas.microsoft.com/office/drawing/2015/10/21/chartex" xmlns:cx3="http://schemas.microsoft.com/office/drawing/2016/5/9/chartex" xmlns:cx4="http://schemas.microsoft.com/office/drawing/2016/5/10/chartex" xmlns:cx5="http://schemas.microsoft.com/office/drawing/2016/5/11/chartex" xmlns:cx6="http://schemas.microsoft.com/office/drawing/2016/5/12/chartex" xmlns:cx7="http://schemas.microsoft.com/office/drawing/2016/5/13/chartex" xmlns:cx8="http://schemas.microsoft.com/office/drawing/2016/5/14/chartex" xmlns:mc="http://schemas.openxmlformats.org/markup-compatibility/2006" xmlns:aink="http://schemas.microsoft.com/office/drawing/2016/ink" xmlns:am3d="http://schemas.microsoft.com/office/drawing/2017/model3d" xmlns:o="urn:schemas-microsoft-com:office:office" xmlns:r="http://schemas.openxmlformats.org/officeDocument/2006/relationships" xmlns:m="http://schemas.openxmlformats.org/officeDocument/2006/math" xmlns:v="urn:schemas-microsoft-com:vml" xmlns:wp14="http://schemas.microsoft.com/office/word/2010/wordprocessingDrawing" xmlns:wp="http://schemas.openxmlformats.org/drawingml/2006/wordprocessingDrawing" xmlns:w10="urn:schemas-microsoft-com:office:word" xmlns:w="http://schemas.openxmlformats.org/wordprocessingml/2006/main" xmlns:w14="http://schemas.microsoft.com/office/word/2010/wordml" xmlns:w15="http://schemas.microsoft.com/office/word/2012/wordml" xmlns:w16cex="http://schemas.microsoft.com/office/word/2018/wordml/cex" xmlns:w16cid="http://schemas.microsoft.com/office/word/2016/wordml/cid" xmlns:w16="http://schemas.microsoft.com/office/word/2018/wordml" xmlns:w16sdtdh="http://schemas.microsoft.com/office/word/2020/wordml/sdtdatahash" xmlns:w16se="http://schemas.microsoft.com/office/word/2015/wordml/symex" xmlns:wpg="http://schemas.microsoft.com/office/word/2010/wordprocessingGroup" xmlns:wpi="http://schemas.microsoft.com/office/word/2010/wordprocessingInk" xmlns:wne="http://schemas.microsoft.com/office/word/2006/wordml" xmlns:wps="http://schemas.microsoft.com/office/word/2010/wordprocessingShape" mc:Ignorable="w14 w15 w16se w16cid w16 w16cex w16sdtdh wp14">
   <w:body>
     <w:p>
       <w:pPr>
@@ -17,7 +17,7 @@
       <w:pPr>
         <w:pStyle w:val="Title"/>
         <w:tabs>
-          <w:tab w:pos="1217" w:val="left" w:leader="none"/>
+          <w:tab w:val="left" w:pos="1217"/>
         </w:tabs>
         <w:spacing w:before="131"/>
       </w:pPr>
@@ -46,19 +46,21 @@
         <w:rPr>
           <w:spacing w:val="10"/>
         </w:rPr>
-        <w:t> </w:t>
-      </w:r>
+        <w:t xml:space="preserve"> </w:t>
+      </w:r>
+      <w:proofErr w:type="gramStart"/>
       <w:r>
         <w:rPr>
           <w:w w:val="90"/>
         </w:rPr>
         <w:t>designs</w:t>
       </w:r>
+      <w:proofErr w:type="gramEnd"/>
       <w:r>
         <w:rPr>
           <w:spacing w:val="10"/>
         </w:rPr>
-        <w:t> </w:t>
+        <w:t xml:space="preserve"> </w:t>
       </w:r>
       <w:r>
         <w:rPr>
@@ -70,7 +72,7 @@
         <w:rPr>
           <w:spacing w:val="11"/>
         </w:rPr>
-        <w:t> </w:t>
+        <w:t xml:space="preserve"> </w:t>
       </w:r>
       <w:r>
         <w:rPr>
@@ -82,7 +84,7 @@
         <w:rPr>
           <w:spacing w:val="10"/>
         </w:rPr>
-        <w:t> </w:t>
+        <w:t xml:space="preserve"> </w:t>
       </w:r>
       <w:r>
         <w:rPr>
@@ -94,7 +96,7 @@
         <w:rPr>
           <w:spacing w:val="11"/>
         </w:rPr>
-        <w:t> </w:t>
+        <w:t xml:space="preserve"> </w:t>
       </w:r>
       <w:r>
         <w:rPr>
@@ -106,7 +108,7 @@
         <w:rPr>
           <w:spacing w:val="10"/>
         </w:rPr>
-        <w:t> </w:t>
+        <w:t xml:space="preserve"> </w:t>
       </w:r>
       <w:r>
         <w:rPr>
@@ -118,7 +120,7 @@
         <w:rPr>
           <w:spacing w:val="11"/>
         </w:rPr>
-        <w:t> </w:t>
+        <w:t xml:space="preserve"> </w:t>
       </w:r>
       <w:r>
         <w:rPr>
@@ -132,7 +134,7 @@
       <w:pPr>
         <w:pStyle w:val="Title"/>
         <w:tabs>
-          <w:tab w:pos="978" w:val="left" w:leader="none"/>
+          <w:tab w:val="left" w:pos="978"/>
         </w:tabs>
       </w:pPr>
       <w:r>
@@ -160,7 +162,7 @@
         <w:rPr>
           <w:spacing w:val="6"/>
         </w:rPr>
-        <w:t> </w:t>
+        <w:t xml:space="preserve"> </w:t>
       </w:r>
       <w:r>
         <w:rPr>
@@ -172,7 +174,7 @@
         <w:rPr>
           <w:spacing w:val="7"/>
         </w:rPr>
-        <w:t> </w:t>
+        <w:t xml:space="preserve"> </w:t>
       </w:r>
       <w:r>
         <w:rPr>
@@ -184,7 +186,7 @@
         <w:rPr>
           <w:spacing w:val="7"/>
         </w:rPr>
-        <w:t> </w:t>
+        <w:t xml:space="preserve"> </w:t>
       </w:r>
       <w:r>
         <w:rPr>
@@ -196,7 +198,7 @@
         <w:rPr>
           <w:spacing w:val="7"/>
         </w:rPr>
-        <w:t> </w:t>
+        <w:t xml:space="preserve"> </w:t>
       </w:r>
       <w:r>
         <w:rPr>
@@ -208,7 +210,7 @@
         <w:rPr>
           <w:spacing w:val="38"/>
         </w:rPr>
-        <w:t> </w:t>
+        <w:t xml:space="preserve"> </w:t>
       </w:r>
       <w:r>
         <w:rPr>
@@ -220,7 +222,7 @@
         <w:rPr>
           <w:spacing w:val="7"/>
         </w:rPr>
-        <w:t> </w:t>
+        <w:t xml:space="preserve"> </w:t>
       </w:r>
       <w:r>
         <w:rPr>
@@ -232,7 +234,7 @@
         <w:rPr>
           <w:spacing w:val="7"/>
         </w:rPr>
-        <w:t> </w:t>
+        <w:t xml:space="preserve"> </w:t>
       </w:r>
       <w:r>
         <w:rPr>
@@ -244,7 +246,7 @@
         <w:rPr>
           <w:spacing w:val="7"/>
         </w:rPr>
-        <w:t> </w:t>
+        <w:t xml:space="preserve"> </w:t>
       </w:r>
       <w:r>
         <w:rPr>
@@ -267,11 +269,10 @@
     <w:p>
       <w:pPr>
         <w:tabs>
-          <w:tab w:pos="2207" w:val="left" w:leader="none"/>
+          <w:tab w:val="left" w:pos="2207"/>
         </w:tabs>
         <w:spacing w:before="118"/>
-        <w:ind w:left="174" w:right="0" w:firstLine="0"/>
-        <w:jc w:val="left"/>
+        <w:ind w:left="174"/>
         <w:rPr>
           <w:rFonts w:ascii="Trebuchet MS"/>
           <w:sz w:val="16"/>
@@ -303,20 +304,22 @@
           <w:spacing w:val="-2"/>
           <w:sz w:val="24"/>
         </w:rPr>
-        <w:t> </w:t>
-      </w:r>
+        <w:t xml:space="preserve"> </w:t>
+      </w:r>
+      <w:proofErr w:type="spellStart"/>
       <w:r>
         <w:rPr>
           <w:sz w:val="24"/>
         </w:rPr>
         <w:t>Buonaiuto</w:t>
       </w:r>
+      <w:proofErr w:type="spellEnd"/>
       <w:r>
         <w:rPr>
           <w:spacing w:val="-2"/>
           <w:sz w:val="24"/>
         </w:rPr>
-        <w:t> </w:t>
+        <w:t xml:space="preserve"> </w:t>
       </w:r>
       <w:r>
         <w:rPr>
@@ -329,7 +332,6 @@
       <w:r>
         <w:rPr>
           <w:rFonts w:ascii="Bookman Old Style"/>
-          <w:b w:val="0"/>
           <w:i/>
           <w:position w:val="9"/>
           <w:sz w:val="16"/>
@@ -347,13 +349,13 @@
       <w:r>
         <w:rPr>
           <w:rFonts w:ascii="Bookman Old Style"/>
-          <w:b w:val="0"/>
           <w:i/>
           <w:position w:val="9"/>
           <w:sz w:val="16"/>
         </w:rPr>
         <w:t>,</w:t>
       </w:r>
+      <w:proofErr w:type="gramStart"/>
       <w:r>
         <w:rPr>
           <w:rFonts w:ascii="Trebuchet MS"/>
@@ -365,13 +367,13 @@
       <w:r>
         <w:rPr>
           <w:rFonts w:ascii="Bookman Old Style"/>
-          <w:b w:val="0"/>
           <w:i/>
           <w:position w:val="9"/>
           <w:sz w:val="16"/>
         </w:rPr>
         <w:t>,a</w:t>
       </w:r>
+      <w:proofErr w:type="gramEnd"/>
       <w:r>
         <w:rPr>
           <w:sz w:val="24"/>
@@ -383,7 +385,7 @@
           <w:spacing w:val="-2"/>
           <w:sz w:val="24"/>
         </w:rPr>
-        <w:t> </w:t>
+        <w:t xml:space="preserve"> </w:t>
       </w:r>
       <w:r>
         <w:rPr>
@@ -396,7 +398,7 @@
           <w:spacing w:val="-2"/>
           <w:sz w:val="24"/>
         </w:rPr>
-        <w:t> </w:t>
+        <w:t xml:space="preserve"> </w:t>
       </w:r>
       <w:r>
         <w:rPr>
@@ -423,7 +425,7 @@
           <w:spacing w:val="-2"/>
           <w:sz w:val="24"/>
         </w:rPr>
-        <w:t> </w:t>
+        <w:t xml:space="preserve"> </w:t>
       </w:r>
       <w:r>
         <w:rPr>
@@ -436,8 +438,17 @@
           <w:spacing w:val="-2"/>
           <w:sz w:val="24"/>
         </w:rPr>
-        <w:t> Wolkovich</w:t>
-      </w:r>
+        <w:t xml:space="preserve"> </w:t>
+      </w:r>
+      <w:proofErr w:type="spellStart"/>
+      <w:r>
+        <w:rPr>
+          <w:spacing w:val="-2"/>
+          <w:sz w:val="24"/>
+        </w:rPr>
+        <w:t>Wolkovich</w:t>
+      </w:r>
+      <w:proofErr w:type="spellEnd"/>
       <w:r>
         <w:rPr>
           <w:rFonts w:ascii="Trebuchet MS"/>
@@ -450,7 +461,6 @@
       <w:r>
         <w:rPr>
           <w:rFonts w:ascii="Bookman Old Style"/>
-          <w:b w:val="0"/>
           <w:i/>
           <w:spacing w:val="-2"/>
           <w:position w:val="9"/>
@@ -470,7 +480,6 @@
       <w:r>
         <w:rPr>
           <w:rFonts w:ascii="Bookman Old Style"/>
-          <w:b w:val="0"/>
           <w:i/>
           <w:spacing w:val="-2"/>
           <w:position w:val="9"/>
@@ -513,13 +522,12 @@
     <w:p>
       <w:pPr>
         <w:spacing w:before="268"/>
-        <w:ind w:left="174" w:right="0" w:firstLine="0"/>
-        <w:jc w:val="left"/>
+        <w:ind w:left="174"/>
         <w:rPr>
           <w:i/>
-          <w:sz w:val="22"/>
-        </w:rPr>
-      </w:pPr>
+        </w:rPr>
+      </w:pPr>
+      <w:proofErr w:type="gramStart"/>
       <w:r>
         <w:rPr>
           <w:rFonts w:ascii="Trebuchet MS" w:hAnsi="Trebuchet MS"/>
@@ -535,31 +543,29 @@
           <w:w w:val="105"/>
           <w:sz w:val="12"/>
         </w:rPr>
-        <w:t>  </w:t>
+        <w:t xml:space="preserve">  </w:t>
       </w:r>
       <w:r>
         <w:rPr>
           <w:i/>
           <w:w w:val="105"/>
-          <w:sz w:val="22"/>
         </w:rPr>
         <w:t>Author</w:t>
       </w:r>
+      <w:proofErr w:type="gramEnd"/>
       <w:r>
         <w:rPr>
           <w:i/>
           <w:spacing w:val="12"/>
           <w:w w:val="105"/>
-          <w:sz w:val="22"/>
-        </w:rPr>
-        <w:t> </w:t>
+        </w:rPr>
+        <w:t xml:space="preserve"> </w:t>
       </w:r>
       <w:r>
         <w:rPr>
           <w:i/>
           <w:spacing w:val="-2"/>
           <w:w w:val="105"/>
-          <w:sz w:val="22"/>
         </w:rPr>
         <w:t>aﬀiliations:</w:t>
       </w:r>
@@ -569,6 +575,7 @@
         <w:pStyle w:val="BodyText"/>
         <w:ind w:left="174"/>
       </w:pPr>
+      <w:proofErr w:type="gramStart"/>
       <w:r>
         <w:rPr>
           <w:rFonts w:ascii="Trebuchet MS"/>
@@ -583,7 +590,7 @@
           <w:spacing w:val="55"/>
           <w:sz w:val="12"/>
         </w:rPr>
-        <w:t>  </w:t>
+        <w:t xml:space="preserve">  </w:t>
       </w:r>
       <w:r>
         <w:rPr>
@@ -594,6 +601,7 @@
         </w:rPr>
         <w:t>1</w:t>
       </w:r>
+      <w:proofErr w:type="gramEnd"/>
       <w:r>
         <w:rPr>
           <w:spacing w:val="-4"/>
@@ -604,7 +612,7 @@
         <w:rPr>
           <w:spacing w:val="-8"/>
         </w:rPr>
-        <w:t> </w:t>
+        <w:t xml:space="preserve"> </w:t>
       </w:r>
       <w:r>
         <w:rPr>
@@ -616,7 +624,7 @@
         <w:rPr>
           <w:spacing w:val="-9"/>
         </w:rPr>
-        <w:t> </w:t>
+        <w:t xml:space="preserve"> </w:t>
       </w:r>
       <w:r>
         <w:rPr>
@@ -628,7 +636,7 @@
         <w:rPr>
           <w:spacing w:val="-9"/>
         </w:rPr>
-        <w:t> </w:t>
+        <w:t xml:space="preserve"> </w:t>
       </w:r>
       <w:r>
         <w:rPr>
@@ -640,7 +648,7 @@
         <w:rPr>
           <w:spacing w:val="-5"/>
         </w:rPr>
-        <w:t> </w:t>
+        <w:t xml:space="preserve"> </w:t>
       </w:r>
       <w:r>
         <w:rPr>
@@ -652,7 +660,7 @@
         <w:rPr>
           <w:spacing w:val="-9"/>
         </w:rPr>
-        <w:t> </w:t>
+        <w:t xml:space="preserve"> </w:t>
       </w:r>
       <w:r>
         <w:rPr>
@@ -664,7 +672,7 @@
         <w:rPr>
           <w:spacing w:val="-8"/>
         </w:rPr>
-        <w:t> </w:t>
+        <w:t xml:space="preserve"> </w:t>
       </w:r>
       <w:r>
         <w:rPr>
@@ -676,7 +684,7 @@
         <w:rPr>
           <w:spacing w:val="-5"/>
         </w:rPr>
-        <w:t> </w:t>
+        <w:t xml:space="preserve"> </w:t>
       </w:r>
       <w:r>
         <w:rPr>
@@ -688,7 +696,7 @@
         <w:rPr>
           <w:spacing w:val="-5"/>
         </w:rPr>
-        <w:t> </w:t>
+        <w:t xml:space="preserve"> </w:t>
       </w:r>
       <w:r>
         <w:rPr>
@@ -703,6 +711,7 @@
         <w:spacing w:before="29"/>
         <w:ind w:left="174"/>
       </w:pPr>
+      <w:proofErr w:type="gramStart"/>
       <w:r>
         <w:rPr>
           <w:rFonts w:ascii="Trebuchet MS"/>
@@ -716,30 +725,31 @@
           <w:spacing w:val="59"/>
           <w:sz w:val="12"/>
         </w:rPr>
-        <w:t>  </w:t>
-      </w:r>
-      <w:r>
-        <w:rPr/>
-        <w:t>USA.</w:t>
+        <w:t xml:space="preserve">  </w:t>
+      </w:r>
+      <w:r>
+        <w:t>USA</w:t>
+      </w:r>
+      <w:proofErr w:type="gramEnd"/>
+      <w:r>
+        <w:t>.</w:t>
       </w:r>
       <w:r>
         <w:rPr>
           <w:spacing w:val="15"/>
         </w:rPr>
-        <w:t> </w:t>
-      </w:r>
-      <w:r>
-        <w:rPr/>
+        <w:t xml:space="preserve"> </w:t>
+      </w:r>
+      <w:r>
         <w:t>ORCID:</w:t>
       </w:r>
       <w:r>
         <w:rPr>
           <w:spacing w:val="14"/>
         </w:rPr>
-        <w:t> </w:t>
-      </w:r>
-      <w:r>
-        <w:rPr/>
+        <w:t xml:space="preserve"> </w:t>
+      </w:r>
+      <w:r>
         <w:t>0000-0003-4022-</w:t>
       </w:r>
       <w:r>
@@ -754,6 +764,7 @@
         <w:pStyle w:val="BodyText"/>
         <w:ind w:left="174"/>
       </w:pPr>
+      <w:proofErr w:type="gramStart"/>
       <w:r>
         <w:rPr>
           <w:rFonts w:ascii="Trebuchet MS"/>
@@ -768,7 +779,7 @@
           <w:spacing w:val="38"/>
           <w:sz w:val="12"/>
         </w:rPr>
-        <w:t>  </w:t>
+        <w:t xml:space="preserve">  </w:t>
       </w:r>
       <w:r>
         <w:rPr>
@@ -779,6 +790,7 @@
         </w:rPr>
         <w:t>2</w:t>
       </w:r>
+      <w:proofErr w:type="gramEnd"/>
       <w:r>
         <w:rPr>
           <w:spacing w:val="-2"/>
@@ -789,7 +801,7 @@
         <w:rPr>
           <w:spacing w:val="-1"/>
         </w:rPr>
-        <w:t> </w:t>
+        <w:t xml:space="preserve"> </w:t>
       </w:r>
       <w:r>
         <w:rPr>
@@ -801,7 +813,7 @@
         <w:rPr>
           <w:spacing w:val="-1"/>
         </w:rPr>
-        <w:t> </w:t>
+        <w:t xml:space="preserve"> </w:t>
       </w:r>
       <w:r>
         <w:rPr>
@@ -810,8 +822,7 @@
         <w:t>of</w:t>
       </w:r>
       <w:r>
-        <w:rPr/>
-        <w:t> </w:t>
+        <w:t xml:space="preserve"> </w:t>
       </w:r>
       <w:r>
         <w:rPr>
@@ -823,7 +834,7 @@
         <w:rPr>
           <w:spacing w:val="-1"/>
         </w:rPr>
-        <w:t> </w:t>
+        <w:t xml:space="preserve"> </w:t>
       </w:r>
       <w:r>
         <w:rPr>
@@ -835,7 +846,7 @@
         <w:rPr>
           <w:spacing w:val="-1"/>
         </w:rPr>
-        <w:t> </w:t>
+        <w:t xml:space="preserve"> </w:t>
       </w:r>
       <w:r>
         <w:rPr>
@@ -847,7 +858,7 @@
         <w:rPr>
           <w:spacing w:val="-1"/>
         </w:rPr>
-        <w:t> </w:t>
+        <w:t xml:space="preserve"> </w:t>
       </w:r>
       <w:r>
         <w:rPr>
@@ -859,7 +870,7 @@
         <w:rPr>
           <w:spacing w:val="-1"/>
         </w:rPr>
-        <w:t> </w:t>
+        <w:t xml:space="preserve"> </w:t>
       </w:r>
       <w:r>
         <w:rPr>
@@ -873,6 +884,7 @@
         <w:pStyle w:val="BodyText"/>
         <w:ind w:left="174"/>
       </w:pPr>
+      <w:proofErr w:type="gramStart"/>
       <w:r>
         <w:rPr>
           <w:rFonts w:ascii="Trebuchet MS"/>
@@ -887,7 +899,7 @@
           <w:spacing w:val="68"/>
           <w:sz w:val="12"/>
         </w:rPr>
-        <w:t>  </w:t>
+        <w:t xml:space="preserve">  </w:t>
       </w:r>
       <w:r>
         <w:rPr>
@@ -898,6 +910,7 @@
         </w:rPr>
         <w:t>3</w:t>
       </w:r>
+      <w:proofErr w:type="gramEnd"/>
       <w:r>
         <w:rPr>
           <w:spacing w:val="-6"/>
@@ -908,7 +921,7 @@
         <w:rPr>
           <w:spacing w:val="-4"/>
         </w:rPr>
-        <w:t> </w:t>
+        <w:t xml:space="preserve"> </w:t>
       </w:r>
       <w:r>
         <w:rPr>
@@ -920,7 +933,7 @@
         <w:rPr>
           <w:spacing w:val="-4"/>
         </w:rPr>
-        <w:t> </w:t>
+        <w:t xml:space="preserve"> </w:t>
       </w:r>
       <w:r>
         <w:rPr>
@@ -932,7 +945,7 @@
         <w:rPr>
           <w:spacing w:val="-4"/>
         </w:rPr>
-        <w:t> </w:t>
+        <w:t xml:space="preserve"> </w:t>
       </w:r>
       <w:r>
         <w:rPr>
@@ -944,7 +957,7 @@
         <w:rPr>
           <w:spacing w:val="-4"/>
         </w:rPr>
-        <w:t> </w:t>
+        <w:t xml:space="preserve"> </w:t>
       </w:r>
       <w:r>
         <w:rPr>
@@ -956,7 +969,7 @@
         <w:rPr>
           <w:spacing w:val="-5"/>
         </w:rPr>
-        <w:t> </w:t>
+        <w:t xml:space="preserve"> </w:t>
       </w:r>
       <w:r>
         <w:rPr>
@@ -968,7 +981,7 @@
         <w:rPr>
           <w:spacing w:val="1"/>
         </w:rPr>
-        <w:t> </w:t>
+        <w:t xml:space="preserve"> </w:t>
       </w:r>
       <w:r>
         <w:rPr>
@@ -980,7 +993,7 @@
         <w:rPr>
           <w:spacing w:val="-4"/>
         </w:rPr>
-        <w:t> </w:t>
+        <w:t xml:space="preserve"> </w:t>
       </w:r>
       <w:r>
         <w:rPr>
@@ -992,7 +1005,7 @@
         <w:rPr>
           <w:spacing w:val="1"/>
         </w:rPr>
-        <w:t> </w:t>
+        <w:t xml:space="preserve"> </w:t>
       </w:r>
       <w:r>
         <w:rPr>
@@ -1004,7 +1017,7 @@
         <w:rPr>
           <w:spacing w:val="1"/>
         </w:rPr>
-        <w:t> </w:t>
+        <w:t xml:space="preserve"> </w:t>
       </w:r>
       <w:r>
         <w:rPr>
@@ -1016,12 +1029,9 @@
     <w:p>
       <w:pPr>
         <w:spacing w:before="29"/>
-        <w:ind w:left="174" w:right="0" w:firstLine="0"/>
-        <w:jc w:val="left"/>
-        <w:rPr>
-          <w:sz w:val="22"/>
-        </w:rPr>
-      </w:pPr>
+        <w:ind w:left="174"/>
+      </w:pPr>
+      <w:proofErr w:type="gramStart"/>
       <w:r>
         <w:rPr>
           <w:rFonts w:ascii="Trebuchet MS"/>
@@ -1035,15 +1045,15 @@
           <w:spacing w:val="62"/>
           <w:sz w:val="12"/>
         </w:rPr>
-        <w:t>  </w:t>
+        <w:t xml:space="preserve">  </w:t>
       </w:r>
       <w:r>
         <w:rPr>
           <w:spacing w:val="-5"/>
-          <w:sz w:val="22"/>
         </w:rPr>
         <w:t>USA</w:t>
       </w:r>
+      <w:proofErr w:type="gramEnd"/>
     </w:p>
     <w:p>
       <w:pPr>
@@ -1063,7 +1073,7 @@
           <w:w w:val="150"/>
           <w:sz w:val="12"/>
         </w:rPr>
-        <w:t> </w:t>
+        <w:t xml:space="preserve"> </w:t>
       </w:r>
       <w:r>
         <w:rPr>
@@ -1074,124 +1084,122 @@
         <w:t>4</w:t>
       </w:r>
       <w:r>
-        <w:rPr/>
         <w:t>Hawai’i</w:t>
       </w:r>
       <w:r>
         <w:rPr>
           <w:spacing w:val="-7"/>
         </w:rPr>
-        <w:t> </w:t>
-      </w:r>
-      <w:r>
-        <w:rPr/>
+        <w:t xml:space="preserve"> </w:t>
+      </w:r>
+      <w:r>
         <w:t>Institute</w:t>
       </w:r>
       <w:r>
         <w:rPr>
           <w:spacing w:val="-7"/>
         </w:rPr>
-        <w:t> </w:t>
-      </w:r>
-      <w:r>
-        <w:rPr/>
+        <w:t xml:space="preserve"> </w:t>
+      </w:r>
+      <w:r>
         <w:t>of</w:t>
       </w:r>
       <w:r>
         <w:rPr>
           <w:spacing w:val="-7"/>
         </w:rPr>
-        <w:t> </w:t>
-      </w:r>
-      <w:r>
-        <w:rPr/>
+        <w:t xml:space="preserve"> </w:t>
+      </w:r>
+      <w:r>
         <w:t>Marine</w:t>
       </w:r>
       <w:r>
         <w:rPr>
           <w:spacing w:val="-7"/>
         </w:rPr>
-        <w:t> </w:t>
-      </w:r>
-      <w:r>
-        <w:rPr/>
+        <w:t xml:space="preserve"> </w:t>
+      </w:r>
+      <w:r>
         <w:t>Biology,</w:t>
       </w:r>
       <w:r>
         <w:rPr>
           <w:spacing w:val="-6"/>
         </w:rPr>
-        <w:t> </w:t>
-      </w:r>
-      <w:r>
-        <w:rPr/>
+        <w:t xml:space="preserve"> </w:t>
+      </w:r>
+      <w:r>
         <w:t>University</w:t>
       </w:r>
       <w:r>
         <w:rPr>
           <w:spacing w:val="-7"/>
         </w:rPr>
-        <w:t> </w:t>
-      </w:r>
-      <w:r>
-        <w:rPr/>
+        <w:t xml:space="preserve"> </w:t>
+      </w:r>
+      <w:r>
         <w:t>of</w:t>
       </w:r>
       <w:r>
         <w:rPr>
           <w:spacing w:val="-7"/>
         </w:rPr>
-        <w:t> </w:t>
-      </w:r>
-      <w:r>
-        <w:rPr/>
+        <w:t xml:space="preserve"> </w:t>
+      </w:r>
+      <w:r>
         <w:t>Hawai’i</w:t>
       </w:r>
       <w:r>
         <w:rPr>
           <w:spacing w:val="-7"/>
         </w:rPr>
-        <w:t> </w:t>
-      </w:r>
-      <w:r>
-        <w:rPr/>
+        <w:t xml:space="preserve"> </w:t>
+      </w:r>
+      <w:r>
         <w:t>at</w:t>
       </w:r>
       <w:r>
         <w:rPr>
           <w:spacing w:val="-7"/>
         </w:rPr>
-        <w:t> </w:t>
-      </w:r>
-      <w:r>
-        <w:rPr/>
+        <w:t xml:space="preserve"> </w:t>
+      </w:r>
+      <w:r>
         <w:t>Manoa,</w:t>
       </w:r>
       <w:r>
         <w:rPr>
           <w:spacing w:val="-7"/>
         </w:rPr>
-        <w:t> </w:t>
-      </w:r>
-      <w:r>
-        <w:rPr/>
-        <w:t>Kan‘eohe,</w:t>
+        <w:t xml:space="preserve"> </w:t>
+      </w:r>
+      <w:proofErr w:type="spellStart"/>
+      <w:proofErr w:type="gramStart"/>
+      <w:r>
+        <w:t>Kan‘</w:t>
+      </w:r>
+      <w:proofErr w:type="gramEnd"/>
+      <w:r>
+        <w:t>eohe</w:t>
+      </w:r>
+      <w:proofErr w:type="spellEnd"/>
+      <w:r>
+        <w:t>,</w:t>
       </w:r>
       <w:r>
         <w:rPr>
           <w:spacing w:val="-7"/>
         </w:rPr>
-        <w:t> </w:t>
-      </w:r>
-      <w:r>
-        <w:rPr/>
+        <w:t xml:space="preserve"> </w:t>
+      </w:r>
+      <w:r>
         <w:t>HI,</w:t>
       </w:r>
       <w:r>
         <w:rPr>
           <w:spacing w:val="-7"/>
         </w:rPr>
-        <w:t> </w:t>
+        <w:t xml:space="preserve"> </w:t>
       </w:r>
       <w:r>
         <w:rPr>
@@ -1204,6 +1212,7 @@
       <w:pPr>
         <w:pStyle w:val="BodyText"/>
       </w:pPr>
+      <w:proofErr w:type="gramStart"/>
       <w:r>
         <w:rPr>
           <w:rFonts w:ascii="Trebuchet MS"/>
@@ -1217,7 +1226,7 @@
           <w:spacing w:val="36"/>
           <w:sz w:val="12"/>
         </w:rPr>
-        <w:t>  </w:t>
+        <w:t xml:space="preserve">  </w:t>
       </w:r>
       <w:r>
         <w:rPr>
@@ -1227,115 +1236,105 @@
         </w:rPr>
         <w:t>5</w:t>
       </w:r>
-      <w:r>
-        <w:rPr/>
+      <w:proofErr w:type="gramEnd"/>
+      <w:r>
         <w:t>Forest</w:t>
       </w:r>
       <w:r>
         <w:rPr>
           <w:spacing w:val="5"/>
         </w:rPr>
-        <w:t> </w:t>
-      </w:r>
-      <w:r>
-        <w:rPr/>
+        <w:t xml:space="preserve"> </w:t>
+      </w:r>
+      <w:r>
         <w:t>&amp;</w:t>
       </w:r>
       <w:r>
         <w:rPr>
           <w:spacing w:val="6"/>
         </w:rPr>
-        <w:t> </w:t>
-      </w:r>
-      <w:r>
-        <w:rPr/>
+        <w:t xml:space="preserve"> </w:t>
+      </w:r>
+      <w:r>
         <w:t>Conservation</w:t>
       </w:r>
       <w:r>
         <w:rPr>
           <w:spacing w:val="5"/>
         </w:rPr>
-        <w:t> </w:t>
-      </w:r>
-      <w:r>
-        <w:rPr/>
+        <w:t xml:space="preserve"> </w:t>
+      </w:r>
+      <w:r>
         <w:t>Sciences,</w:t>
       </w:r>
       <w:r>
         <w:rPr>
           <w:spacing w:val="7"/>
         </w:rPr>
-        <w:t> </w:t>
-      </w:r>
-      <w:r>
-        <w:rPr/>
+        <w:t xml:space="preserve"> </w:t>
+      </w:r>
+      <w:r>
         <w:t>Faculty</w:t>
       </w:r>
       <w:r>
         <w:rPr>
           <w:spacing w:val="5"/>
         </w:rPr>
-        <w:t> </w:t>
-      </w:r>
-      <w:r>
-        <w:rPr/>
+        <w:t xml:space="preserve"> </w:t>
+      </w:r>
+      <w:r>
         <w:t>of</w:t>
       </w:r>
       <w:r>
         <w:rPr>
           <w:spacing w:val="6"/>
         </w:rPr>
-        <w:t> </w:t>
-      </w:r>
-      <w:r>
-        <w:rPr/>
+        <w:t xml:space="preserve"> </w:t>
+      </w:r>
+      <w:r>
         <w:t>Forestry,</w:t>
       </w:r>
       <w:r>
         <w:rPr>
           <w:spacing w:val="7"/>
         </w:rPr>
-        <w:t> </w:t>
-      </w:r>
-      <w:r>
-        <w:rPr/>
+        <w:t xml:space="preserve"> </w:t>
+      </w:r>
+      <w:r>
         <w:t>University</w:t>
       </w:r>
       <w:r>
         <w:rPr>
           <w:spacing w:val="5"/>
         </w:rPr>
-        <w:t> </w:t>
-      </w:r>
-      <w:r>
-        <w:rPr/>
+        <w:t xml:space="preserve"> </w:t>
+      </w:r>
+      <w:r>
         <w:t>of</w:t>
       </w:r>
       <w:r>
         <w:rPr>
           <w:spacing w:val="6"/>
         </w:rPr>
-        <w:t> </w:t>
-      </w:r>
-      <w:r>
-        <w:rPr/>
+        <w:t xml:space="preserve"> </w:t>
+      </w:r>
+      <w:r>
         <w:t>British</w:t>
       </w:r>
       <w:r>
         <w:rPr>
           <w:spacing w:val="5"/>
         </w:rPr>
-        <w:t> </w:t>
-      </w:r>
-      <w:r>
-        <w:rPr/>
+        <w:t xml:space="preserve"> </w:t>
+      </w:r>
+      <w:r>
         <w:t>Columbia,</w:t>
       </w:r>
       <w:r>
         <w:rPr>
           <w:spacing w:val="7"/>
         </w:rPr>
-        <w:t> </w:t>
+        <w:t xml:space="preserve"> </w:t>
       </w:r>
       <w:r>
         <w:rPr>
@@ -1349,6 +1348,7 @@
         <w:pStyle w:val="BodyText"/>
         <w:spacing w:before="29"/>
       </w:pPr>
+      <w:proofErr w:type="gramStart"/>
       <w:r>
         <w:rPr>
           <w:rFonts w:ascii="Trebuchet MS"/>
@@ -1362,27 +1362,26 @@
           <w:spacing w:val="51"/>
           <w:sz w:val="12"/>
         </w:rPr>
-        <w:t>  </w:t>
-      </w:r>
-      <w:r>
-        <w:rPr/>
+        <w:t xml:space="preserve">  </w:t>
+      </w:r>
+      <w:r>
         <w:t>British</w:t>
       </w:r>
+      <w:proofErr w:type="gramEnd"/>
       <w:r>
         <w:rPr>
           <w:spacing w:val="9"/>
         </w:rPr>
-        <w:t> </w:t>
-      </w:r>
-      <w:r>
-        <w:rPr/>
+        <w:t xml:space="preserve"> </w:t>
+      </w:r>
+      <w:r>
         <w:t>Columbia,</w:t>
       </w:r>
       <w:r>
         <w:rPr>
           <w:spacing w:val="9"/>
         </w:rPr>
-        <w:t> </w:t>
+        <w:t xml:space="preserve"> </w:t>
       </w:r>
       <w:r>
         <w:rPr>
@@ -1395,6 +1394,7 @@
       <w:pPr>
         <w:pStyle w:val="BodyText"/>
       </w:pPr>
+      <w:proofErr w:type="gramStart"/>
       <w:r>
         <w:rPr>
           <w:rFonts w:ascii="Trebuchet MS"/>
@@ -1408,12 +1408,11 @@
           <w:spacing w:val="39"/>
           <w:sz w:val="12"/>
         </w:rPr>
-        <w:t>  </w:t>
+        <w:t xml:space="preserve">  </w:t>
       </w:r>
       <w:r>
         <w:rPr>
           <w:rFonts w:ascii="Bookman Old Style"/>
-          <w:b w:val="0"/>
           <w:i/>
           <w:position w:val="8"/>
           <w:sz w:val="16"/>
@@ -1421,20 +1420,22 @@
         <w:t>a</w:t>
       </w:r>
       <w:r>
-        <w:rPr/>
-        <w:t>Corresponding author:</w:t>
+        <w:t>Corresponding</w:t>
+      </w:r>
+      <w:proofErr w:type="gramEnd"/>
+      <w:r>
+        <w:t xml:space="preserve"> author:</w:t>
       </w:r>
       <w:r>
         <w:rPr>
           <w:spacing w:val="19"/>
         </w:rPr>
-        <w:t> </w:t>
-      </w:r>
-      <w:r>
-        <w:rPr/>
-        <w:t>617.823.0687; </w:t>
-      </w:r>
-      <w:hyperlink r:id="rId5">
+        <w:t xml:space="preserve"> </w:t>
+      </w:r>
+      <w:r>
+        <w:t xml:space="preserve">617.823.0687; </w:t>
+      </w:r>
+      <w:hyperlink r:id="rId4">
         <w:r>
           <w:rPr>
             <w:spacing w:val="-2"/>
@@ -1446,8 +1447,7 @@
     <w:p>
       <w:pPr>
         <w:spacing w:before="147"/>
-        <w:ind w:left="111" w:right="0" w:firstLine="0"/>
-        <w:jc w:val="left"/>
+        <w:ind w:left="111"/>
         <w:rPr>
           <w:rFonts w:ascii="Trebuchet MS"/>
           <w:sz w:val="12"/>
@@ -1488,6 +1488,7 @@
       <w:pPr>
         <w:pStyle w:val="Heading1"/>
       </w:pPr>
+      <w:proofErr w:type="gramStart"/>
       <w:r>
         <w:rPr>
           <w:rFonts w:ascii="Trebuchet MS"/>
@@ -1505,7 +1506,7 @@
           <w:w w:val="105"/>
           <w:sz w:val="12"/>
         </w:rPr>
-        <w:t>  </w:t>
+        <w:t xml:space="preserve">  </w:t>
       </w:r>
       <w:r>
         <w:rPr>
@@ -1513,12 +1514,13 @@
         </w:rPr>
         <w:t>Conflict</w:t>
       </w:r>
+      <w:proofErr w:type="gramEnd"/>
       <w:r>
         <w:rPr>
           <w:spacing w:val="44"/>
           <w:w w:val="105"/>
         </w:rPr>
-        <w:t> </w:t>
+        <w:t xml:space="preserve"> </w:t>
       </w:r>
       <w:r>
         <w:rPr>
@@ -1531,7 +1533,7 @@
           <w:spacing w:val="44"/>
           <w:w w:val="105"/>
         </w:rPr>
-        <w:t> </w:t>
+        <w:t xml:space="preserve"> </w:t>
       </w:r>
       <w:r>
         <w:rPr>
@@ -1544,7 +1546,7 @@
           <w:spacing w:val="44"/>
           <w:w w:val="105"/>
         </w:rPr>
-        <w:t> </w:t>
+        <w:t xml:space="preserve"> </w:t>
       </w:r>
       <w:r>
         <w:rPr>
@@ -1570,6 +1572,7 @@
         <w:pStyle w:val="BodyText"/>
         <w:spacing w:before="115"/>
       </w:pPr>
+      <w:proofErr w:type="gramStart"/>
       <w:r>
         <w:rPr>
           <w:rFonts w:ascii="Trebuchet MS"/>
@@ -1583,67 +1586,62 @@
           <w:spacing w:val="42"/>
           <w:sz w:val="12"/>
         </w:rPr>
-        <w:t>  </w:t>
-      </w:r>
-      <w:r>
-        <w:rPr/>
+        <w:t xml:space="preserve">  </w:t>
+      </w:r>
+      <w:r>
         <w:t>The</w:t>
       </w:r>
+      <w:proofErr w:type="gramEnd"/>
       <w:r>
         <w:rPr>
           <w:spacing w:val="2"/>
         </w:rPr>
-        <w:t> </w:t>
-      </w:r>
-      <w:r>
-        <w:rPr/>
+        <w:t xml:space="preserve"> </w:t>
+      </w:r>
+      <w:r>
         <w:t>authors</w:t>
       </w:r>
       <w:r>
         <w:rPr>
           <w:spacing w:val="1"/>
         </w:rPr>
-        <w:t> </w:t>
-      </w:r>
-      <w:r>
-        <w:rPr/>
+        <w:t xml:space="preserve"> </w:t>
+      </w:r>
+      <w:r>
         <w:t>declare</w:t>
       </w:r>
       <w:r>
         <w:rPr>
           <w:spacing w:val="2"/>
         </w:rPr>
-        <w:t> </w:t>
-      </w:r>
-      <w:r>
-        <w:rPr/>
+        <w:t xml:space="preserve"> </w:t>
+      </w:r>
+      <w:r>
         <w:t>no</w:t>
       </w:r>
       <w:r>
         <w:rPr>
           <w:spacing w:val="2"/>
         </w:rPr>
-        <w:t> </w:t>
-      </w:r>
-      <w:r>
-        <w:rPr/>
+        <w:t xml:space="preserve"> </w:t>
+      </w:r>
+      <w:r>
         <w:t>conflict</w:t>
       </w:r>
       <w:r>
         <w:rPr>
           <w:spacing w:val="2"/>
         </w:rPr>
-        <w:t> </w:t>
-      </w:r>
-      <w:r>
-        <w:rPr/>
+        <w:t xml:space="preserve"> </w:t>
+      </w:r>
+      <w:r>
         <w:t>of</w:t>
       </w:r>
       <w:r>
         <w:rPr>
           <w:spacing w:val="2"/>
         </w:rPr>
-        <w:t> </w:t>
+        <w:t xml:space="preserve"> </w:t>
       </w:r>
       <w:r>
         <w:rPr>
@@ -1667,6 +1665,7 @@
         <w:pStyle w:val="Heading1"/>
         <w:spacing w:before="274"/>
       </w:pPr>
+      <w:proofErr w:type="gramStart"/>
       <w:r>
         <w:rPr>
           <w:rFonts w:ascii="Trebuchet MS"/>
@@ -1684,7 +1683,7 @@
           <w:w w:val="110"/>
           <w:sz w:val="12"/>
         </w:rPr>
-        <w:t>  </w:t>
+        <w:t xml:space="preserve">  </w:t>
       </w:r>
       <w:r>
         <w:rPr>
@@ -1692,12 +1691,13 @@
         </w:rPr>
         <w:t>Author</w:t>
       </w:r>
+      <w:proofErr w:type="gramEnd"/>
       <w:r>
         <w:rPr>
           <w:spacing w:val="26"/>
           <w:w w:val="110"/>
         </w:rPr>
-        <w:t> </w:t>
+        <w:t xml:space="preserve"> </w:t>
       </w:r>
       <w:r>
         <w:rPr>
@@ -1723,6 +1723,7 @@
         <w:pStyle w:val="BodyText"/>
         <w:spacing w:before="115"/>
       </w:pPr>
+      <w:proofErr w:type="gramStart"/>
       <w:r>
         <w:rPr>
           <w:rFonts w:ascii="Trebuchet MS"/>
@@ -1737,19 +1738,26 @@
           <w:spacing w:val="43"/>
           <w:sz w:val="12"/>
         </w:rPr>
-        <w:t>  </w:t>
-      </w:r>
-      <w:r>
-        <w:rPr>
-          <w:spacing w:val="-2"/>
-        </w:rPr>
-        <w:t>DMB,</w:t>
+        <w:t xml:space="preserve">  </w:t>
+      </w:r>
+      <w:r>
+        <w:rPr>
+          <w:spacing w:val="-2"/>
+        </w:rPr>
+        <w:t>DMB</w:t>
+      </w:r>
+      <w:proofErr w:type="gramEnd"/>
+      <w:r>
+        <w:rPr>
+          <w:spacing w:val="-2"/>
+        </w:rPr>
+        <w:t>,</w:t>
       </w:r>
       <w:r>
         <w:rPr>
           <w:spacing w:val="-7"/>
         </w:rPr>
-        <w:t> </w:t>
+        <w:t xml:space="preserve"> </w:t>
       </w:r>
       <w:r>
         <w:rPr>
@@ -1761,7 +1769,7 @@
         <w:rPr>
           <w:spacing w:val="-8"/>
         </w:rPr>
-        <w:t> </w:t>
+        <w:t xml:space="preserve"> </w:t>
       </w:r>
       <w:r>
         <w:rPr>
@@ -1773,7 +1781,7 @@
         <w:rPr>
           <w:spacing w:val="-9"/>
         </w:rPr>
-        <w:t> </w:t>
+        <w:t xml:space="preserve"> </w:t>
       </w:r>
       <w:r>
         <w:rPr>
@@ -1785,7 +1793,7 @@
         <w:rPr>
           <w:spacing w:val="-8"/>
         </w:rPr>
-        <w:t> </w:t>
+        <w:t xml:space="preserve"> </w:t>
       </w:r>
       <w:r>
         <w:rPr>
@@ -1797,7 +1805,7 @@
         <w:rPr>
           <w:spacing w:val="-8"/>
         </w:rPr>
-        <w:t> </w:t>
+        <w:t xml:space="preserve"> </w:t>
       </w:r>
       <w:r>
         <w:rPr>
@@ -1809,7 +1817,7 @@
         <w:rPr>
           <w:spacing w:val="-8"/>
         </w:rPr>
-        <w:t> </w:t>
+        <w:t xml:space="preserve"> </w:t>
       </w:r>
       <w:r>
         <w:rPr>
@@ -1821,7 +1829,7 @@
         <w:rPr>
           <w:spacing w:val="-9"/>
         </w:rPr>
-        <w:t> </w:t>
+        <w:t xml:space="preserve"> </w:t>
       </w:r>
       <w:r>
         <w:rPr>
@@ -1833,7 +1841,7 @@
         <w:rPr>
           <w:spacing w:val="-4"/>
         </w:rPr>
-        <w:t> </w:t>
+        <w:t xml:space="preserve"> </w:t>
       </w:r>
       <w:r>
         <w:rPr>
@@ -1845,7 +1853,7 @@
         <w:rPr>
           <w:spacing w:val="-8"/>
         </w:rPr>
-        <w:t> </w:t>
+        <w:t xml:space="preserve"> </w:t>
       </w:r>
       <w:r>
         <w:rPr>
@@ -1857,7 +1865,7 @@
         <w:rPr>
           <w:spacing w:val="-8"/>
         </w:rPr>
-        <w:t> </w:t>
+        <w:t xml:space="preserve"> </w:t>
       </w:r>
       <w:r>
         <w:rPr>
@@ -1869,7 +1877,7 @@
         <w:rPr>
           <w:spacing w:val="-9"/>
         </w:rPr>
-        <w:t> </w:t>
+        <w:t xml:space="preserve"> </w:t>
       </w:r>
       <w:r>
         <w:rPr>
@@ -1881,7 +1889,7 @@
         <w:rPr>
           <w:spacing w:val="-8"/>
         </w:rPr>
-        <w:t> </w:t>
+        <w:t xml:space="preserve"> </w:t>
       </w:r>
       <w:r>
         <w:rPr>
@@ -1893,7 +1901,7 @@
         <w:rPr>
           <w:spacing w:val="-8"/>
         </w:rPr>
-        <w:t> </w:t>
+        <w:t xml:space="preserve"> </w:t>
       </w:r>
       <w:r>
         <w:rPr>
@@ -1905,7 +1913,7 @@
         <w:rPr>
           <w:spacing w:val="-8"/>
         </w:rPr>
-        <w:t> </w:t>
+        <w:t xml:space="preserve"> </w:t>
       </w:r>
       <w:r>
         <w:rPr>
@@ -1918,6 +1926,7 @@
       <w:pPr>
         <w:pStyle w:val="BodyText"/>
       </w:pPr>
+      <w:proofErr w:type="gramStart"/>
       <w:r>
         <w:rPr>
           <w:rFonts w:ascii="Trebuchet MS"/>
@@ -1931,147 +1940,134 @@
           <w:spacing w:val="38"/>
           <w:sz w:val="12"/>
         </w:rPr>
-        <w:t>  </w:t>
-      </w:r>
-      <w:r>
-        <w:rPr/>
+        <w:t xml:space="preserve">  </w:t>
+      </w:r>
+      <w:r>
         <w:t>DMB</w:t>
       </w:r>
+      <w:proofErr w:type="gramEnd"/>
       <w:r>
         <w:rPr>
           <w:spacing w:val="15"/>
         </w:rPr>
-        <w:t> </w:t>
-      </w:r>
-      <w:r>
-        <w:rPr/>
+        <w:t xml:space="preserve"> </w:t>
+      </w:r>
+      <w:r>
         <w:t>performed</w:t>
       </w:r>
       <w:r>
         <w:rPr>
           <w:spacing w:val="15"/>
         </w:rPr>
-        <w:t> </w:t>
-      </w:r>
-      <w:r>
-        <w:rPr/>
+        <w:t xml:space="preserve"> </w:t>
+      </w:r>
+      <w:r>
         <w:t>the</w:t>
       </w:r>
       <w:r>
         <w:rPr>
           <w:spacing w:val="16"/>
         </w:rPr>
-        <w:t> </w:t>
-      </w:r>
-      <w:r>
-        <w:rPr/>
+        <w:t xml:space="preserve"> </w:t>
+      </w:r>
+      <w:r>
         <w:t>comparative</w:t>
       </w:r>
       <w:r>
         <w:rPr>
           <w:spacing w:val="15"/>
         </w:rPr>
-        <w:t> </w:t>
-      </w:r>
-      <w:r>
-        <w:rPr/>
+        <w:t xml:space="preserve"> </w:t>
+      </w:r>
+      <w:r>
         <w:t>analysis</w:t>
       </w:r>
       <w:r>
         <w:rPr>
           <w:spacing w:val="16"/>
         </w:rPr>
-        <w:t> </w:t>
-      </w:r>
-      <w:r>
-        <w:rPr/>
+        <w:t xml:space="preserve"> </w:t>
+      </w:r>
+      <w:r>
         <w:t>of</w:t>
       </w:r>
       <w:r>
         <w:rPr>
           <w:spacing w:val="15"/>
         </w:rPr>
-        <w:t> </w:t>
-      </w:r>
-      <w:r>
-        <w:rPr/>
+        <w:t xml:space="preserve"> </w:t>
+      </w:r>
+      <w:r>
         <w:t>the</w:t>
       </w:r>
       <w:r>
         <w:rPr>
           <w:spacing w:val="16"/>
         </w:rPr>
-        <w:t> </w:t>
-      </w:r>
-      <w:r>
-        <w:rPr/>
+        <w:t xml:space="preserve"> </w:t>
+      </w:r>
+      <w:r>
         <w:t>published</w:t>
       </w:r>
       <w:r>
         <w:rPr>
           <w:spacing w:val="15"/>
         </w:rPr>
-        <w:t> </w:t>
-      </w:r>
-      <w:r>
-        <w:rPr/>
+        <w:t xml:space="preserve"> </w:t>
+      </w:r>
+      <w:r>
         <w:t>studies;</w:t>
       </w:r>
       <w:r>
         <w:rPr>
           <w:spacing w:val="23"/>
         </w:rPr>
-        <w:t> </w:t>
-      </w:r>
-      <w:r>
-        <w:rPr/>
+        <w:t xml:space="preserve"> </w:t>
+      </w:r>
+      <w:r>
         <w:t>DMB</w:t>
       </w:r>
       <w:r>
         <w:rPr>
           <w:spacing w:val="15"/>
         </w:rPr>
-        <w:t> </w:t>
-      </w:r>
-      <w:r>
-        <w:rPr/>
+        <w:t xml:space="preserve"> </w:t>
+      </w:r>
+      <w:r>
         <w:t>led</w:t>
       </w:r>
       <w:r>
         <w:rPr>
           <w:spacing w:val="16"/>
         </w:rPr>
-        <w:t> </w:t>
-      </w:r>
-      <w:r>
-        <w:rPr/>
+        <w:t xml:space="preserve"> </w:t>
+      </w:r>
+      <w:r>
         <w:t>the</w:t>
       </w:r>
       <w:r>
         <w:rPr>
           <w:spacing w:val="15"/>
         </w:rPr>
-        <w:t> </w:t>
-      </w:r>
-      <w:r>
-        <w:rPr/>
+        <w:t xml:space="preserve"> </w:t>
+      </w:r>
+      <w:r>
         <w:t>writing</w:t>
       </w:r>
       <w:r>
         <w:rPr>
           <w:spacing w:val="15"/>
         </w:rPr>
-        <w:t> </w:t>
-      </w:r>
-      <w:r>
-        <w:rPr/>
+        <w:t xml:space="preserve"> </w:t>
+      </w:r>
+      <w:r>
         <w:t>of</w:t>
       </w:r>
       <w:r>
         <w:rPr>
           <w:spacing w:val="16"/>
         </w:rPr>
-        <w:t> </w:t>
+        <w:t xml:space="preserve"> </w:t>
       </w:r>
       <w:r>
         <w:rPr>
@@ -2099,117 +2095,111 @@
           <w:w w:val="150"/>
           <w:sz w:val="12"/>
         </w:rPr>
-        <w:t> </w:t>
-      </w:r>
-      <w:r>
-        <w:rPr/>
-        <w:t>manuscript.</w:t>
+        <w:t xml:space="preserve"> </w:t>
+      </w:r>
+      <w:proofErr w:type="gramStart"/>
+      <w:r>
+        <w:t>manuscript</w:t>
+      </w:r>
+      <w:proofErr w:type="gramEnd"/>
+      <w:r>
+        <w:t>.</w:t>
       </w:r>
       <w:r>
         <w:rPr>
           <w:spacing w:val="8"/>
         </w:rPr>
-        <w:t> </w:t>
-      </w:r>
-      <w:r>
-        <w:rPr/>
+        <w:t xml:space="preserve"> </w:t>
+      </w:r>
+      <w:r>
         <w:t>All</w:t>
       </w:r>
       <w:r>
         <w:rPr>
           <w:spacing w:val="-8"/>
         </w:rPr>
-        <w:t> </w:t>
-      </w:r>
-      <w:r>
-        <w:rPr/>
+        <w:t xml:space="preserve"> </w:t>
+      </w:r>
+      <w:r>
         <w:t>authors</w:t>
       </w:r>
       <w:r>
         <w:rPr>
           <w:spacing w:val="-7"/>
         </w:rPr>
-        <w:t> </w:t>
-      </w:r>
-      <w:r>
-        <w:rPr/>
+        <w:t xml:space="preserve"> </w:t>
+      </w:r>
+      <w:r>
         <w:t>contributed</w:t>
       </w:r>
       <w:r>
         <w:rPr>
           <w:spacing w:val="-8"/>
         </w:rPr>
-        <w:t> </w:t>
-      </w:r>
-      <w:r>
-        <w:rPr/>
+        <w:t xml:space="preserve"> </w:t>
+      </w:r>
+      <w:r>
         <w:t>to</w:t>
       </w:r>
       <w:r>
         <w:rPr>
           <w:spacing w:val="-8"/>
         </w:rPr>
-        <w:t> </w:t>
-      </w:r>
-      <w:r>
-        <w:rPr/>
+        <w:t xml:space="preserve"> </w:t>
+      </w:r>
+      <w:r>
         <w:t>writing</w:t>
       </w:r>
       <w:r>
         <w:rPr>
           <w:spacing w:val="-7"/>
         </w:rPr>
-        <w:t> </w:t>
-      </w:r>
-      <w:r>
-        <w:rPr/>
+        <w:t xml:space="preserve"> </w:t>
+      </w:r>
+      <w:r>
         <w:t>and</w:t>
       </w:r>
       <w:r>
         <w:rPr>
           <w:spacing w:val="-8"/>
         </w:rPr>
-        <w:t> </w:t>
-      </w:r>
-      <w:r>
-        <w:rPr/>
+        <w:t xml:space="preserve"> </w:t>
+      </w:r>
+      <w:r>
         <w:t>gave</w:t>
       </w:r>
       <w:r>
         <w:rPr>
           <w:spacing w:val="-7"/>
         </w:rPr>
-        <w:t> </w:t>
-      </w:r>
-      <w:r>
-        <w:rPr/>
+        <w:t xml:space="preserve"> </w:t>
+      </w:r>
+      <w:r>
         <w:t>approval</w:t>
       </w:r>
       <w:r>
         <w:rPr>
           <w:spacing w:val="-8"/>
         </w:rPr>
-        <w:t> </w:t>
-      </w:r>
-      <w:r>
-        <w:rPr/>
+        <w:t xml:space="preserve"> </w:t>
+      </w:r>
+      <w:r>
         <w:t>for</w:t>
       </w:r>
       <w:r>
         <w:rPr>
           <w:spacing w:val="-8"/>
         </w:rPr>
-        <w:t> </w:t>
-      </w:r>
-      <w:r>
-        <w:rPr/>
+        <w:t xml:space="preserve"> </w:t>
+      </w:r>
+      <w:r>
         <w:t>the</w:t>
       </w:r>
       <w:r>
         <w:rPr>
           <w:spacing w:val="-7"/>
         </w:rPr>
-        <w:t> </w:t>
+        <w:t xml:space="preserve"> </w:t>
       </w:r>
       <w:r>
         <w:rPr>
@@ -2233,6 +2223,7 @@
         <w:pStyle w:val="Heading1"/>
         <w:spacing w:before="273"/>
       </w:pPr>
+      <w:proofErr w:type="gramStart"/>
       <w:r>
         <w:rPr>
           <w:rFonts w:ascii="Trebuchet MS"/>
@@ -2250,7 +2241,7 @@
           <w:w w:val="105"/>
           <w:sz w:val="12"/>
         </w:rPr>
-        <w:t>  </w:t>
+        <w:t xml:space="preserve">  </w:t>
       </w:r>
       <w:r>
         <w:rPr>
@@ -2258,12 +2249,13 @@
         </w:rPr>
         <w:t>Data</w:t>
       </w:r>
+      <w:proofErr w:type="gramEnd"/>
       <w:r>
         <w:rPr>
           <w:spacing w:val="49"/>
           <w:w w:val="105"/>
         </w:rPr>
-        <w:t> </w:t>
+        <w:t xml:space="preserve"> </w:t>
       </w:r>
       <w:r>
         <w:rPr>
@@ -2289,6 +2281,7 @@
         <w:pStyle w:val="BodyText"/>
         <w:spacing w:before="115"/>
       </w:pPr>
+      <w:proofErr w:type="gramStart"/>
       <w:r>
         <w:rPr>
           <w:rFonts w:ascii="Trebuchet MS"/>
@@ -2302,157 +2295,145 @@
           <w:spacing w:val="44"/>
           <w:sz w:val="12"/>
         </w:rPr>
-        <w:t>  </w:t>
-      </w:r>
-      <w:r>
-        <w:rPr/>
+        <w:t xml:space="preserve">  </w:t>
+      </w:r>
+      <w:r>
         <w:t>Data</w:t>
       </w:r>
+      <w:proofErr w:type="gramEnd"/>
       <w:r>
         <w:rPr>
           <w:spacing w:val="16"/>
         </w:rPr>
-        <w:t> </w:t>
-      </w:r>
-      <w:r>
-        <w:rPr/>
+        <w:t xml:space="preserve"> </w:t>
+      </w:r>
+      <w:r>
         <w:t>from</w:t>
       </w:r>
       <w:r>
         <w:rPr>
           <w:spacing w:val="16"/>
         </w:rPr>
-        <w:t> </w:t>
-      </w:r>
-      <w:r>
-        <w:rPr/>
+        <w:t xml:space="preserve"> </w:t>
+      </w:r>
+      <w:r>
         <w:t>the</w:t>
       </w:r>
       <w:r>
         <w:rPr>
           <w:spacing w:val="16"/>
         </w:rPr>
-        <w:t> </w:t>
-      </w:r>
-      <w:r>
-        <w:rPr/>
+        <w:t xml:space="preserve"> </w:t>
+      </w:r>
+      <w:r>
         <w:t>Flynn</w:t>
       </w:r>
       <w:r>
         <w:rPr>
           <w:spacing w:val="16"/>
         </w:rPr>
-        <w:t> </w:t>
-      </w:r>
-      <w:r>
-        <w:rPr/>
+        <w:t xml:space="preserve"> </w:t>
+      </w:r>
+      <w:r>
         <w:t>&amp;</w:t>
       </w:r>
       <w:r>
         <w:rPr>
           <w:spacing w:val="16"/>
         </w:rPr>
-        <w:t> </w:t>
-      </w:r>
-      <w:r>
-        <w:rPr/>
+        <w:t xml:space="preserve"> </w:t>
+      </w:r>
+      <w:proofErr w:type="spellStart"/>
+      <w:r>
         <w:t>Wolkovich</w:t>
       </w:r>
+      <w:proofErr w:type="spellEnd"/>
       <w:r>
         <w:rPr>
           <w:spacing w:val="16"/>
         </w:rPr>
-        <w:t> </w:t>
-      </w:r>
-      <w:r>
-        <w:rPr/>
+        <w:t xml:space="preserve"> </w:t>
+      </w:r>
+      <w:r>
         <w:t>(2018)</w:t>
       </w:r>
       <w:r>
         <w:rPr>
           <w:spacing w:val="15"/>
         </w:rPr>
-        <w:t> </w:t>
-      </w:r>
-      <w:r>
-        <w:rPr/>
+        <w:t xml:space="preserve"> </w:t>
+      </w:r>
+      <w:r>
         <w:t>study</w:t>
       </w:r>
       <w:r>
         <w:rPr>
           <w:spacing w:val="16"/>
         </w:rPr>
-        <w:t> </w:t>
-      </w:r>
-      <w:r>
-        <w:rPr/>
+        <w:t xml:space="preserve"> </w:t>
+      </w:r>
+      <w:r>
         <w:t>is</w:t>
       </w:r>
       <w:r>
         <w:rPr>
           <w:spacing w:val="16"/>
         </w:rPr>
-        <w:t> </w:t>
-      </w:r>
-      <w:r>
-        <w:rPr/>
+        <w:t xml:space="preserve"> </w:t>
+      </w:r>
+      <w:r>
         <w:t>available</w:t>
       </w:r>
       <w:r>
         <w:rPr>
           <w:spacing w:val="16"/>
         </w:rPr>
-        <w:t> </w:t>
-      </w:r>
-      <w:r>
-        <w:rPr/>
+        <w:t xml:space="preserve"> </w:t>
+      </w:r>
+      <w:r>
         <w:t>at</w:t>
       </w:r>
       <w:r>
         <w:rPr>
           <w:spacing w:val="15"/>
         </w:rPr>
-        <w:t> </w:t>
-      </w:r>
-      <w:r>
-        <w:rPr/>
+        <w:t xml:space="preserve"> </w:t>
+      </w:r>
+      <w:r>
         <w:t>the</w:t>
       </w:r>
       <w:r>
         <w:rPr>
           <w:spacing w:val="16"/>
         </w:rPr>
-        <w:t> </w:t>
-      </w:r>
-      <w:r>
-        <w:rPr/>
+        <w:t xml:space="preserve"> </w:t>
+      </w:r>
+      <w:r>
         <w:t>Harvard</w:t>
       </w:r>
       <w:r>
         <w:rPr>
           <w:spacing w:val="16"/>
         </w:rPr>
-        <w:t> </w:t>
-      </w:r>
-      <w:r>
-        <w:rPr/>
+        <w:t xml:space="preserve"> </w:t>
+      </w:r>
+      <w:r>
         <w:t>Forest</w:t>
       </w:r>
       <w:r>
         <w:rPr>
           <w:spacing w:val="16"/>
         </w:rPr>
-        <w:t> </w:t>
-      </w:r>
-      <w:r>
-        <w:rPr/>
+        <w:t xml:space="preserve"> </w:t>
+      </w:r>
+      <w:r>
         <w:t>Data</w:t>
       </w:r>
       <w:r>
         <w:rPr>
           <w:spacing w:val="15"/>
         </w:rPr>
-        <w:t> </w:t>
+        <w:t xml:space="preserve"> </w:t>
       </w:r>
       <w:r>
         <w:rPr>
@@ -2466,6 +2447,7 @@
         <w:pStyle w:val="BodyText"/>
         <w:spacing w:before="29"/>
       </w:pPr>
+      <w:proofErr w:type="gramStart"/>
       <w:r>
         <w:rPr>
           <w:rFonts w:ascii="Trebuchet MS"/>
@@ -2479,27 +2461,29 @@
           <w:spacing w:val="58"/>
           <w:sz w:val="12"/>
         </w:rPr>
-        <w:t>  </w:t>
-      </w:r>
-      <w:r>
-        <w:rPr/>
-        <w:t>(https://harvardforest1.fas.harvard.edu/exist/apps/datasets/showData.html?id=HF314)</w:t>
+        <w:t xml:space="preserve">  </w:t>
+      </w:r>
+      <w:r>
+        <w:t>(</w:t>
+      </w:r>
+      <w:proofErr w:type="gramEnd"/>
+      <w:r>
+        <w:t>https://harvardforest1.fas.harvard.edu/exist/apps/datasets/showData.html?id=HF314)</w:t>
       </w:r>
       <w:r>
         <w:rPr>
           <w:spacing w:val="17"/>
         </w:rPr>
-        <w:t> </w:t>
-      </w:r>
-      <w:r>
-        <w:rPr/>
+        <w:t xml:space="preserve"> </w:t>
+      </w:r>
+      <w:r>
         <w:t>and</w:t>
       </w:r>
       <w:r>
         <w:rPr>
           <w:spacing w:val="18"/>
         </w:rPr>
-        <w:t> </w:t>
+        <w:t xml:space="preserve"> </w:t>
       </w:r>
       <w:r>
         <w:rPr>
@@ -2512,6 +2496,7 @@
       <w:pPr>
         <w:pStyle w:val="BodyText"/>
       </w:pPr>
+      <w:proofErr w:type="gramStart"/>
       <w:r>
         <w:rPr>
           <w:rFonts w:ascii="Trebuchet MS"/>
@@ -2526,7 +2511,7 @@
           <w:spacing w:val="38"/>
           <w:sz w:val="12"/>
         </w:rPr>
-        <w:t>  </w:t>
+        <w:t xml:space="preserve">  </w:t>
       </w:r>
       <w:r>
         <w:rPr>
@@ -2534,23 +2519,26 @@
         </w:rPr>
         <w:t>the</w:t>
       </w:r>
+      <w:proofErr w:type="gramEnd"/>
       <w:r>
         <w:rPr>
           <w:spacing w:val="-1"/>
         </w:rPr>
-        <w:t> </w:t>
-      </w:r>
+        <w:t xml:space="preserve"> </w:t>
+      </w:r>
+      <w:proofErr w:type="spellStart"/>
       <w:r>
         <w:rPr>
           <w:spacing w:val="-2"/>
         </w:rPr>
         <w:t>Buonaiuto</w:t>
       </w:r>
+      <w:proofErr w:type="spellEnd"/>
       <w:r>
         <w:rPr>
           <w:spacing w:val="-1"/>
         </w:rPr>
-        <w:t> </w:t>
+        <w:t xml:space="preserve"> </w:t>
       </w:r>
       <w:r>
         <w:rPr>
@@ -2562,19 +2550,21 @@
         <w:rPr>
           <w:spacing w:val="-1"/>
         </w:rPr>
-        <w:t> </w:t>
-      </w:r>
+        <w:t xml:space="preserve"> </w:t>
+      </w:r>
+      <w:proofErr w:type="spellStart"/>
       <w:r>
         <w:rPr>
           <w:spacing w:val="-2"/>
         </w:rPr>
         <w:t>Wolkovich</w:t>
       </w:r>
+      <w:proofErr w:type="spellEnd"/>
       <w:r>
         <w:rPr>
           <w:spacing w:val="-1"/>
         </w:rPr>
-        <w:t> </w:t>
+        <w:t xml:space="preserve"> </w:t>
       </w:r>
       <w:r>
         <w:rPr>
@@ -2586,7 +2576,7 @@
         <w:rPr>
           <w:spacing w:val="-1"/>
         </w:rPr>
-        <w:t> </w:t>
+        <w:t xml:space="preserve"> </w:t>
       </w:r>
       <w:r>
         <w:rPr>
@@ -2598,7 +2588,7 @@
         <w:rPr>
           <w:spacing w:val="-1"/>
         </w:rPr>
-        <w:t> </w:t>
+        <w:t xml:space="preserve"> </w:t>
       </w:r>
       <w:r>
         <w:rPr>
@@ -2610,7 +2600,7 @@
         <w:rPr>
           <w:spacing w:val="-1"/>
         </w:rPr>
-        <w:t> </w:t>
+        <w:t xml:space="preserve"> </w:t>
       </w:r>
       <w:r>
         <w:rPr>
@@ -2622,7 +2612,7 @@
         <w:rPr>
           <w:spacing w:val="-1"/>
         </w:rPr>
-        <w:t> </w:t>
+        <w:t xml:space="preserve"> </w:t>
       </w:r>
       <w:r>
         <w:rPr>
@@ -2634,7 +2624,7 @@
         <w:rPr>
           <w:spacing w:val="-1"/>
         </w:rPr>
-        <w:t> </w:t>
+        <w:t xml:space="preserve"> </w:t>
       </w:r>
       <w:r>
         <w:rPr>
@@ -2646,7 +2636,7 @@
         <w:rPr>
           <w:spacing w:val="-1"/>
         </w:rPr>
-        <w:t> </w:t>
+        <w:t xml:space="preserve"> </w:t>
       </w:r>
       <w:r>
         <w:rPr>
@@ -2658,7 +2648,7 @@
         <w:rPr>
           <w:spacing w:val="-1"/>
         </w:rPr>
-        <w:t> </w:t>
+        <w:t xml:space="preserve"> </w:t>
       </w:r>
       <w:r>
         <w:rPr>
@@ -2671,6 +2661,7 @@
       <w:pPr>
         <w:pStyle w:val="BodyText"/>
       </w:pPr>
+      <w:proofErr w:type="gramStart"/>
       <w:r>
         <w:rPr>
           <w:rFonts w:ascii="Trebuchet MS"/>
@@ -2684,87 +2675,83 @@
           <w:spacing w:val="59"/>
           <w:sz w:val="12"/>
         </w:rPr>
-        <w:t>  </w:t>
-      </w:r>
-      <w:r>
-        <w:rPr/>
-        <w:t>(https://knb.ecoinformatics.org/view/doi:10.5063/PG1Q4B).</w:t>
+        <w:t xml:space="preserve">  </w:t>
+      </w:r>
+      <w:r>
+        <w:t>(</w:t>
+      </w:r>
+      <w:proofErr w:type="gramEnd"/>
+      <w:r>
+        <w:t>https://knb.ecoinformatics.org/view/doi:10.5063/PG1Q4B).</w:t>
       </w:r>
       <w:r>
         <w:rPr>
           <w:spacing w:val="13"/>
         </w:rPr>
-        <w:t> </w:t>
-      </w:r>
-      <w:r>
-        <w:rPr/>
+        <w:t xml:space="preserve"> </w:t>
+      </w:r>
+      <w:r>
         <w:t>The</w:t>
       </w:r>
       <w:r>
         <w:rPr>
           <w:spacing w:val="13"/>
         </w:rPr>
-        <w:t> </w:t>
-      </w:r>
-      <w:r>
-        <w:rPr/>
+        <w:t xml:space="preserve"> </w:t>
+      </w:r>
+      <w:r>
         <w:t>R</w:t>
       </w:r>
       <w:r>
         <w:rPr>
           <w:spacing w:val="13"/>
         </w:rPr>
-        <w:t> </w:t>
-      </w:r>
-      <w:r>
-        <w:rPr/>
+        <w:t xml:space="preserve"> </w:t>
+      </w:r>
+      <w:r>
         <w:t>code</w:t>
       </w:r>
       <w:r>
         <w:rPr>
           <w:spacing w:val="12"/>
         </w:rPr>
-        <w:t> </w:t>
-      </w:r>
-      <w:r>
-        <w:rPr/>
+        <w:t xml:space="preserve"> </w:t>
+      </w:r>
+      <w:r>
         <w:t>used</w:t>
       </w:r>
       <w:r>
         <w:rPr>
           <w:spacing w:val="13"/>
         </w:rPr>
-        <w:t> </w:t>
-      </w:r>
-      <w:r>
-        <w:rPr/>
+        <w:t xml:space="preserve"> </w:t>
+      </w:r>
+      <w:r>
         <w:t>to</w:t>
       </w:r>
       <w:r>
         <w:rPr>
           <w:spacing w:val="12"/>
         </w:rPr>
-        <w:t> </w:t>
-      </w:r>
-      <w:r>
-        <w:rPr/>
-        <w:t>analyse</w:t>
+        <w:t xml:space="preserve"> </w:t>
+      </w:r>
+      <w:r>
+        <w:t>analyze</w:t>
       </w:r>
       <w:r>
         <w:rPr>
           <w:spacing w:val="13"/>
         </w:rPr>
-        <w:t> </w:t>
-      </w:r>
-      <w:r>
-        <w:rPr/>
+        <w:t xml:space="preserve"> </w:t>
+      </w:r>
+      <w:r>
         <w:t>the</w:t>
       </w:r>
       <w:r>
         <w:rPr>
           <w:spacing w:val="13"/>
         </w:rPr>
-        <w:t> </w:t>
+        <w:t xml:space="preserve"> </w:t>
       </w:r>
       <w:r>
         <w:rPr>
@@ -2778,6 +2765,7 @@
         <w:pStyle w:val="BodyText"/>
         <w:spacing w:before="29"/>
       </w:pPr>
+      <w:proofErr w:type="gramStart"/>
       <w:r>
         <w:rPr>
           <w:rFonts w:ascii="Trebuchet MS"/>
@@ -2791,43 +2779,67 @@
           <w:spacing w:val="42"/>
           <w:sz w:val="12"/>
         </w:rPr>
-        <w:t>  </w:t>
-      </w:r>
-      <w:r>
-        <w:rPr/>
+        <w:t xml:space="preserve">  </w:t>
+      </w:r>
+      <w:r>
         <w:t>is</w:t>
       </w:r>
+      <w:proofErr w:type="gramEnd"/>
       <w:r>
         <w:rPr>
           <w:spacing w:val="2"/>
         </w:rPr>
-        <w:t> </w:t>
-      </w:r>
-      <w:r>
-        <w:rPr/>
+        <w:t xml:space="preserve"> </w:t>
+      </w:r>
+      <w:r>
         <w:t>available</w:t>
       </w:r>
       <w:r>
         <w:rPr>
           <w:spacing w:val="2"/>
         </w:rPr>
-        <w:t> </w:t>
-      </w:r>
-      <w:r>
-        <w:rPr/>
+        <w:t xml:space="preserve"> </w:t>
+      </w:r>
+      <w:r>
         <w:t>on</w:t>
       </w:r>
       <w:r>
         <w:rPr>
           <w:spacing w:val="2"/>
         </w:rPr>
-        <w:t> </w:t>
-      </w:r>
-      <w:r>
-        <w:rPr>
-          <w:spacing w:val="-2"/>
-        </w:rPr>
-        <w:t>github.</w:t>
+        <w:t xml:space="preserve"> </w:t>
+      </w:r>
+      <w:proofErr w:type="spellStart"/>
+      <w:r>
+        <w:rPr>
+          <w:spacing w:val="-2"/>
+        </w:rPr>
+        <w:t>zenodo</w:t>
+      </w:r>
+      <w:proofErr w:type="spellEnd"/>
+      <w:r>
+        <w:rPr>
+          <w:spacing w:val="-2"/>
+        </w:rPr>
+        <w:t xml:space="preserve"> (</w:t>
+      </w:r>
+      <w:r>
+        <w:rPr>
+          <w:spacing w:val="-2"/>
+        </w:rPr>
+        <w:t>https://zenodo.org/record/7765007</w:t>
+      </w:r>
+      <w:r>
+        <w:rPr>
+          <w:spacing w:val="-2"/>
+        </w:rPr>
+        <w:t>)</w:t>
+      </w:r>
+      <w:r>
+        <w:rPr>
+          <w:spacing w:val="-2"/>
+        </w:rPr>
+        <w:t>.</w:t>
       </w:r>
     </w:p>
     <w:p>
@@ -2857,21 +2869,22 @@
     <w:sectPr>
       <w:type w:val="continuous"/>
       <w:pgSz w:w="12240" w:h="15840"/>
-      <w:pgMar w:top="1820" w:bottom="0" w:left="980" w:right="1100"/>
+      <w:pgMar w:top="1820" w:right="1100" w:bottom="0" w:left="980" w:header="720" w:footer="720" w:gutter="0"/>
+      <w:cols w:space="720"/>
     </w:sectPr>
   </w:body>
 </w:document>
 </file>
 
 <file path=word/styles.xml><?xml version="1.0" encoding="utf-8"?>
-<w:styles xmlns:r="http://schemas.openxmlformats.org/officeDocument/2006/relationships" xmlns:w="http://schemas.openxmlformats.org/wordprocessingml/2006/main">
+<w:styles xmlns:mc="http://schemas.openxmlformats.org/markup-compatibility/2006" xmlns:r="http://schemas.openxmlformats.org/officeDocument/2006/relationships" xmlns:w="http://schemas.openxmlformats.org/wordprocessingml/2006/main" xmlns:w14="http://schemas.microsoft.com/office/word/2010/wordml" xmlns:w15="http://schemas.microsoft.com/office/word/2012/wordml" xmlns:w16cex="http://schemas.microsoft.com/office/word/2018/wordml/cex" xmlns:w16cid="http://schemas.microsoft.com/office/word/2016/wordml/cid" xmlns:w16="http://schemas.microsoft.com/office/word/2018/wordml" xmlns:w16sdtdh="http://schemas.microsoft.com/office/word/2020/wordml/sdtdatahash" xmlns:w16se="http://schemas.microsoft.com/office/word/2015/wordml/symex" mc:Ignorable="w14 w15 w16se w16cid w16 w16cex w16sdtdh">
   <w:docDefaults>
     <w:rPrDefault>
       <w:rPr>
-        <w:rFonts w:cstheme="minorBidi" w:hAnsiTheme="minorHAnsi" w:eastAsiaTheme="minorHAnsi" w:asciiTheme="minorHAnsi"/>
+        <w:rFonts w:asciiTheme="minorHAnsi" w:eastAsiaTheme="minorHAnsi" w:hAnsiTheme="minorHAnsi" w:cstheme="minorBidi"/>
         <w:sz w:val="22"/>
         <w:szCs w:val="22"/>
-        <w:lang w:val="en-US" w:bidi="ar-SA" w:eastAsia="en-US"/>
+        <w:lang w:val="en-US" w:eastAsia="en-US" w:bidi="ar-SA"/>
       </w:rPr>
     </w:rPrDefault>
     <w:pPrDefault>
@@ -2879,51 +2892,439 @@
         <w:widowControl w:val="0"/>
         <w:autoSpaceDE w:val="0"/>
         <w:autoSpaceDN w:val="0"/>
-        <w:spacing w:lineRule="auto" w:line="240" w:before="0" w:after="0"/>
-        <w:ind w:left="0" w:right="0"/>
-        <w:jc w:val="left"/>
       </w:pPr>
     </w:pPrDefault>
   </w:docDefaults>
-  <w:style w:styleId="DefaultParagraphFont" w:default="1" w:type="character">
+  <w:latentStyles w:defLockedState="0" w:defUIPriority="99" w:defSemiHidden="0" w:defUnhideWhenUsed="0" w:defQFormat="0" w:count="376">
+    <w:lsdException w:name="Normal" w:uiPriority="0" w:qFormat="1"/>
+    <w:lsdException w:name="heading 1" w:uiPriority="9" w:qFormat="1"/>
+    <w:lsdException w:name="heading 2" w:semiHidden="1" w:uiPriority="9" w:unhideWhenUsed="1" w:qFormat="1"/>
+    <w:lsdException w:name="heading 3" w:semiHidden="1" w:uiPriority="9" w:unhideWhenUsed="1" w:qFormat="1"/>
+    <w:lsdException w:name="heading 4" w:semiHidden="1" w:uiPriority="9" w:unhideWhenUsed="1" w:qFormat="1"/>
+    <w:lsdException w:name="heading 5" w:semiHidden="1" w:uiPriority="9" w:unhideWhenUsed="1" w:qFormat="1"/>
+    <w:lsdException w:name="heading 6" w:semiHidden="1" w:uiPriority="9" w:unhideWhenUsed="1" w:qFormat="1"/>
+    <w:lsdException w:name="heading 7" w:semiHidden="1" w:uiPriority="9" w:unhideWhenUsed="1" w:qFormat="1"/>
+    <w:lsdException w:name="heading 8" w:semiHidden="1" w:uiPriority="9" w:unhideWhenUsed="1" w:qFormat="1"/>
+    <w:lsdException w:name="heading 9" w:semiHidden="1" w:uiPriority="9" w:unhideWhenUsed="1" w:qFormat="1"/>
+    <w:lsdException w:name="index 1" w:semiHidden="1" w:unhideWhenUsed="1"/>
+    <w:lsdException w:name="index 2" w:semiHidden="1" w:unhideWhenUsed="1"/>
+    <w:lsdException w:name="index 3" w:semiHidden="1" w:unhideWhenUsed="1"/>
+    <w:lsdException w:name="index 4" w:semiHidden="1" w:unhideWhenUsed="1"/>
+    <w:lsdException w:name="index 5" w:semiHidden="1" w:unhideWhenUsed="1"/>
+    <w:lsdException w:name="index 6" w:semiHidden="1" w:unhideWhenUsed="1"/>
+    <w:lsdException w:name="index 7" w:semiHidden="1" w:unhideWhenUsed="1"/>
+    <w:lsdException w:name="index 8" w:semiHidden="1" w:unhideWhenUsed="1"/>
+    <w:lsdException w:name="index 9" w:semiHidden="1" w:unhideWhenUsed="1"/>
+    <w:lsdException w:name="toc 1" w:semiHidden="1" w:uiPriority="39" w:unhideWhenUsed="1"/>
+    <w:lsdException w:name="toc 2" w:semiHidden="1" w:uiPriority="39" w:unhideWhenUsed="1"/>
+    <w:lsdException w:name="toc 3" w:semiHidden="1" w:uiPriority="39" w:unhideWhenUsed="1"/>
+    <w:lsdException w:name="toc 4" w:semiHidden="1" w:uiPriority="39" w:unhideWhenUsed="1"/>
+    <w:lsdException w:name="toc 5" w:semiHidden="1" w:uiPriority="39" w:unhideWhenUsed="1"/>
+    <w:lsdException w:name="toc 6" w:semiHidden="1" w:uiPriority="39" w:unhideWhenUsed="1"/>
+    <w:lsdException w:name="toc 7" w:semiHidden="1" w:uiPriority="39" w:unhideWhenUsed="1"/>
+    <w:lsdException w:name="toc 8" w:semiHidden="1" w:uiPriority="39" w:unhideWhenUsed="1"/>
+    <w:lsdException w:name="toc 9" w:semiHidden="1" w:uiPriority="39" w:unhideWhenUsed="1"/>
+    <w:lsdException w:name="Normal Indent" w:semiHidden="1" w:unhideWhenUsed="1"/>
+    <w:lsdException w:name="footnote text" w:semiHidden="1" w:unhideWhenUsed="1"/>
+    <w:lsdException w:name="annotation text" w:semiHidden="1" w:unhideWhenUsed="1"/>
+    <w:lsdException w:name="header" w:semiHidden="1" w:unhideWhenUsed="1"/>
+    <w:lsdException w:name="footer" w:semiHidden="1" w:unhideWhenUsed="1"/>
+    <w:lsdException w:name="index heading" w:semiHidden="1" w:unhideWhenUsed="1"/>
+    <w:lsdException w:name="caption" w:semiHidden="1" w:uiPriority="35" w:unhideWhenUsed="1" w:qFormat="1"/>
+    <w:lsdException w:name="table of figures" w:semiHidden="1" w:unhideWhenUsed="1"/>
+    <w:lsdException w:name="envelope address" w:semiHidden="1" w:unhideWhenUsed="1"/>
+    <w:lsdException w:name="envelope return" w:semiHidden="1" w:unhideWhenUsed="1"/>
+    <w:lsdException w:name="footnote reference" w:semiHidden="1" w:unhideWhenUsed="1"/>
+    <w:lsdException w:name="annotation reference" w:semiHidden="1" w:unhideWhenUsed="1"/>
+    <w:lsdException w:name="line number" w:semiHidden="1" w:unhideWhenUsed="1"/>
+    <w:lsdException w:name="page number" w:semiHidden="1" w:unhideWhenUsed="1"/>
+    <w:lsdException w:name="endnote reference" w:semiHidden="1" w:unhideWhenUsed="1"/>
+    <w:lsdException w:name="endnote text" w:semiHidden="1" w:unhideWhenUsed="1"/>
+    <w:lsdException w:name="table of authorities" w:semiHidden="1" w:unhideWhenUsed="1"/>
+    <w:lsdException w:name="macro" w:semiHidden="1" w:unhideWhenUsed="1"/>
+    <w:lsdException w:name="toa heading" w:semiHidden="1" w:unhideWhenUsed="1"/>
+    <w:lsdException w:name="List" w:semiHidden="1" w:unhideWhenUsed="1"/>
+    <w:lsdException w:name="List Bullet" w:semiHidden="1" w:unhideWhenUsed="1"/>
+    <w:lsdException w:name="List Number" w:semiHidden="1" w:unhideWhenUsed="1"/>
+    <w:lsdException w:name="List 2" w:semiHidden="1" w:unhideWhenUsed="1"/>
+    <w:lsdException w:name="List 3" w:semiHidden="1" w:unhideWhenUsed="1"/>
+    <w:lsdException w:name="List 4" w:semiHidden="1" w:unhideWhenUsed="1"/>
+    <w:lsdException w:name="List 5" w:semiHidden="1" w:unhideWhenUsed="1"/>
+    <w:lsdException w:name="List Bullet 2" w:semiHidden="1" w:unhideWhenUsed="1"/>
+    <w:lsdException w:name="List Bullet 3" w:semiHidden="1" w:unhideWhenUsed="1"/>
+    <w:lsdException w:name="List Bullet 4" w:semiHidden="1" w:unhideWhenUsed="1"/>
+    <w:lsdException w:name="List Bullet 5" w:semiHidden="1" w:unhideWhenUsed="1"/>
+    <w:lsdException w:name="List Number 2" w:semiHidden="1" w:unhideWhenUsed="1"/>
+    <w:lsdException w:name="List Number 3" w:semiHidden="1" w:unhideWhenUsed="1"/>
+    <w:lsdException w:name="List Number 4" w:semiHidden="1" w:unhideWhenUsed="1"/>
+    <w:lsdException w:name="List Number 5" w:semiHidden="1" w:unhideWhenUsed="1"/>
+    <w:lsdException w:name="Title" w:uiPriority="10" w:qFormat="1"/>
+    <w:lsdException w:name="Closing" w:semiHidden="1" w:unhideWhenUsed="1"/>
+    <w:lsdException w:name="Signature" w:semiHidden="1" w:unhideWhenUsed="1"/>
+    <w:lsdException w:name="Default Paragraph Font" w:semiHidden="1" w:uiPriority="1" w:unhideWhenUsed="1"/>
+    <w:lsdException w:name="Body Text" w:semiHidden="1" w:unhideWhenUsed="1"/>
+    <w:lsdException w:name="Body Text Indent" w:semiHidden="1" w:unhideWhenUsed="1"/>
+    <w:lsdException w:name="List Continue" w:semiHidden="1" w:unhideWhenUsed="1"/>
+    <w:lsdException w:name="List Continue 2" w:semiHidden="1" w:unhideWhenUsed="1"/>
+    <w:lsdException w:name="List Continue 3" w:semiHidden="1" w:unhideWhenUsed="1"/>
+    <w:lsdException w:name="List Continue 4" w:semiHidden="1" w:unhideWhenUsed="1"/>
+    <w:lsdException w:name="List Continue 5" w:semiHidden="1" w:unhideWhenUsed="1"/>
+    <w:lsdException w:name="Message Header" w:semiHidden="1" w:unhideWhenUsed="1"/>
+    <w:lsdException w:name="Subtitle" w:uiPriority="11" w:qFormat="1"/>
+    <w:lsdException w:name="Salutation" w:semiHidden="1" w:unhideWhenUsed="1"/>
+    <w:lsdException w:name="Date" w:semiHidden="1" w:unhideWhenUsed="1"/>
+    <w:lsdException w:name="Body Text First Indent" w:semiHidden="1" w:unhideWhenUsed="1"/>
+    <w:lsdException w:name="Body Text First Indent 2" w:semiHidden="1" w:unhideWhenUsed="1"/>
+    <w:lsdException w:name="Note Heading" w:semiHidden="1" w:unhideWhenUsed="1"/>
+    <w:lsdException w:name="Body Text 2" w:semiHidden="1" w:unhideWhenUsed="1"/>
+    <w:lsdException w:name="Body Text 3" w:semiHidden="1" w:unhideWhenUsed="1"/>
+    <w:lsdException w:name="Body Text Indent 2" w:semiHidden="1" w:unhideWhenUsed="1"/>
+    <w:lsdException w:name="Body Text Indent 3" w:semiHidden="1" w:unhideWhenUsed="1"/>
+    <w:lsdException w:name="Block Text" w:semiHidden="1" w:unhideWhenUsed="1"/>
+    <w:lsdException w:name="Hyperlink" w:semiHidden="1" w:unhideWhenUsed="1"/>
+    <w:lsdException w:name="FollowedHyperlink" w:semiHidden="1" w:unhideWhenUsed="1"/>
+    <w:lsdException w:name="Strong" w:uiPriority="22" w:qFormat="1"/>
+    <w:lsdException w:name="Emphasis" w:uiPriority="20" w:qFormat="1"/>
+    <w:lsdException w:name="Document Map" w:semiHidden="1" w:unhideWhenUsed="1"/>
+    <w:lsdException w:name="Plain Text" w:semiHidden="1" w:unhideWhenUsed="1"/>
+    <w:lsdException w:name="E-mail Signature" w:semiHidden="1" w:unhideWhenUsed="1"/>
+    <w:lsdException w:name="HTML Top of Form" w:semiHidden="1" w:unhideWhenUsed="1"/>
+    <w:lsdException w:name="HTML Bottom of Form" w:semiHidden="1" w:unhideWhenUsed="1"/>
+    <w:lsdException w:name="Normal (Web)" w:semiHidden="1" w:unhideWhenUsed="1"/>
+    <w:lsdException w:name="HTML Acronym" w:semiHidden="1" w:unhideWhenUsed="1"/>
+    <w:lsdException w:name="HTML Address" w:semiHidden="1" w:unhideWhenUsed="1"/>
+    <w:lsdException w:name="HTML Cite" w:semiHidden="1" w:unhideWhenUsed="1"/>
+    <w:lsdException w:name="HTML Code" w:semiHidden="1" w:unhideWhenUsed="1"/>
+    <w:lsdException w:name="HTML Definition" w:semiHidden="1" w:unhideWhenUsed="1"/>
+    <w:lsdException w:name="HTML Keyboard" w:semiHidden="1" w:unhideWhenUsed="1"/>
+    <w:lsdException w:name="HTML Preformatted" w:semiHidden="1" w:unhideWhenUsed="1"/>
+    <w:lsdException w:name="HTML Sample" w:semiHidden="1" w:unhideWhenUsed="1"/>
+    <w:lsdException w:name="HTML Typewriter" w:semiHidden="1" w:unhideWhenUsed="1"/>
+    <w:lsdException w:name="HTML Variable" w:semiHidden="1" w:unhideWhenUsed="1"/>
+    <w:lsdException w:name="Normal Table" w:semiHidden="1" w:unhideWhenUsed="1"/>
+    <w:lsdException w:name="annotation subject" w:semiHidden="1" w:unhideWhenUsed="1"/>
+    <w:lsdException w:name="No List" w:semiHidden="1" w:unhideWhenUsed="1"/>
+    <w:lsdException w:name="Outline List 1" w:semiHidden="1" w:unhideWhenUsed="1"/>
+    <w:lsdException w:name="Outline List 2" w:semiHidden="1" w:unhideWhenUsed="1"/>
+    <w:lsdException w:name="Outline List 3" w:semiHidden="1" w:unhideWhenUsed="1"/>
+    <w:lsdException w:name="Table Simple 1" w:semiHidden="1" w:unhideWhenUsed="1"/>
+    <w:lsdException w:name="Table Simple 2" w:semiHidden="1" w:unhideWhenUsed="1"/>
+    <w:lsdException w:name="Table Simple 3" w:semiHidden="1" w:unhideWhenUsed="1"/>
+    <w:lsdException w:name="Table Classic 1" w:semiHidden="1" w:unhideWhenUsed="1"/>
+    <w:lsdException w:name="Table Classic 2" w:semiHidden="1" w:unhideWhenUsed="1"/>
+    <w:lsdException w:name="Table Classic 3" w:semiHidden="1" w:unhideWhenUsed="1"/>
+    <w:lsdException w:name="Table Classic 4" w:semiHidden="1" w:unhideWhenUsed="1"/>
+    <w:lsdException w:name="Table Colorful 1" w:semiHidden="1" w:unhideWhenUsed="1"/>
+    <w:lsdException w:name="Table Colorful 2" w:semiHidden="1" w:unhideWhenUsed="1"/>
+    <w:lsdException w:name="Table Colorful 3" w:semiHidden="1" w:unhideWhenUsed="1"/>
+    <w:lsdException w:name="Table Columns 1" w:semiHidden="1" w:unhideWhenUsed="1"/>
+    <w:lsdException w:name="Table Columns 2" w:semiHidden="1" w:unhideWhenUsed="1"/>
+    <w:lsdException w:name="Table Columns 3" w:semiHidden="1" w:unhideWhenUsed="1"/>
+    <w:lsdException w:name="Table Columns 4" w:semiHidden="1" w:unhideWhenUsed="1"/>
+    <w:lsdException w:name="Table Columns 5" w:semiHidden="1" w:unhideWhenUsed="1"/>
+    <w:lsdException w:name="Table Grid 1" w:semiHidden="1" w:unhideWhenUsed="1"/>
+    <w:lsdException w:name="Table Grid 2" w:semiHidden="1" w:unhideWhenUsed="1"/>
+    <w:lsdException w:name="Table Grid 3" w:semiHidden="1" w:unhideWhenUsed="1"/>
+    <w:lsdException w:name="Table Grid 4" w:semiHidden="1" w:unhideWhenUsed="1"/>
+    <w:lsdException w:name="Table Grid 5" w:semiHidden="1" w:unhideWhenUsed="1"/>
+    <w:lsdException w:name="Table Grid 6" w:semiHidden="1" w:unhideWhenUsed="1"/>
+    <w:lsdException w:name="Table Grid 7" w:semiHidden="1" w:unhideWhenUsed="1"/>
+    <w:lsdException w:name="Table Grid 8" w:semiHidden="1" w:unhideWhenUsed="1"/>
+    <w:lsdException w:name="Table List 1" w:semiHidden="1" w:unhideWhenUsed="1"/>
+    <w:lsdException w:name="Table List 2" w:semiHidden="1" w:unhideWhenUsed="1"/>
+    <w:lsdException w:name="Table List 3" w:semiHidden="1" w:unhideWhenUsed="1"/>
+    <w:lsdException w:name="Table List 4" w:semiHidden="1" w:unhideWhenUsed="1"/>
+    <w:lsdException w:name="Table List 5" w:semiHidden="1" w:unhideWhenUsed="1"/>
+    <w:lsdException w:name="Table List 6" w:semiHidden="1" w:unhideWhenUsed="1"/>
+    <w:lsdException w:name="Table List 7" w:semiHidden="1" w:unhideWhenUsed="1"/>
+    <w:lsdException w:name="Table List 8" w:semiHidden="1" w:unhideWhenUsed="1"/>
+    <w:lsdException w:name="Table 3D effects 1" w:semiHidden="1" w:unhideWhenUsed="1"/>
+    <w:lsdException w:name="Table 3D effects 2" w:semiHidden="1" w:unhideWhenUsed="1"/>
+    <w:lsdException w:name="Table 3D effects 3" w:semiHidden="1" w:unhideWhenUsed="1"/>
+    <w:lsdException w:name="Table Contemporary" w:semiHidden="1" w:unhideWhenUsed="1"/>
+    <w:lsdException w:name="Table Elegant" w:semiHidden="1" w:unhideWhenUsed="1"/>
+    <w:lsdException w:name="Table Professional" w:semiHidden="1" w:unhideWhenUsed="1"/>
+    <w:lsdException w:name="Table Subtle 1" w:semiHidden="1" w:unhideWhenUsed="1"/>
+    <w:lsdException w:name="Table Subtle 2" w:semiHidden="1" w:unhideWhenUsed="1"/>
+    <w:lsdException w:name="Table Web 1" w:semiHidden="1" w:unhideWhenUsed="1"/>
+    <w:lsdException w:name="Table Web 2" w:semiHidden="1" w:unhideWhenUsed="1"/>
+    <w:lsdException w:name="Table Web 3" w:semiHidden="1" w:unhideWhenUsed="1"/>
+    <w:lsdException w:name="Balloon Text" w:semiHidden="1" w:unhideWhenUsed="1"/>
+    <w:lsdException w:name="Table Grid" w:uiPriority="39"/>
+    <w:lsdException w:name="Table Theme" w:semiHidden="1" w:unhideWhenUsed="1"/>
+    <w:lsdException w:name="Placeholder Text" w:semiHidden="1"/>
+    <w:lsdException w:name="No Spacing" w:uiPriority="1" w:qFormat="1"/>
+    <w:lsdException w:name="Light Shading" w:uiPriority="60"/>
+    <w:lsdException w:name="Light List" w:uiPriority="61"/>
+    <w:lsdException w:name="Light Grid" w:uiPriority="62"/>
+    <w:lsdException w:name="Medium Shading 1" w:uiPriority="63"/>
+    <w:lsdException w:name="Medium Shading 2" w:uiPriority="64"/>
+    <w:lsdException w:name="Medium List 1" w:uiPriority="65"/>
+    <w:lsdException w:name="Medium List 2" w:uiPriority="66"/>
+    <w:lsdException w:name="Medium Grid 1" w:uiPriority="67"/>
+    <w:lsdException w:name="Medium Grid 2" w:uiPriority="68"/>
+    <w:lsdException w:name="Medium Grid 3" w:uiPriority="69"/>
+    <w:lsdException w:name="Dark List" w:uiPriority="70"/>
+    <w:lsdException w:name="Colorful Shading" w:uiPriority="71"/>
+    <w:lsdException w:name="Colorful List" w:uiPriority="72"/>
+    <w:lsdException w:name="Colorful Grid" w:uiPriority="73"/>
+    <w:lsdException w:name="Light Shading Accent 1" w:uiPriority="60"/>
+    <w:lsdException w:name="Light List Accent 1" w:uiPriority="61"/>
+    <w:lsdException w:name="Light Grid Accent 1" w:uiPriority="62"/>
+    <w:lsdException w:name="Medium Shading 1 Accent 1" w:uiPriority="63"/>
+    <w:lsdException w:name="Medium Shading 2 Accent 1" w:uiPriority="64"/>
+    <w:lsdException w:name="Medium List 1 Accent 1" w:uiPriority="65"/>
+    <w:lsdException w:name="Revision" w:semiHidden="1"/>
+    <w:lsdException w:name="List Paragraph" w:uiPriority="34" w:qFormat="1"/>
+    <w:lsdException w:name="Quote" w:uiPriority="29" w:qFormat="1"/>
+    <w:lsdException w:name="Intense Quote" w:uiPriority="30" w:qFormat="1"/>
+    <w:lsdException w:name="Medium List 2 Accent 1" w:uiPriority="66"/>
+    <w:lsdException w:name="Medium Grid 1 Accent 1" w:uiPriority="67"/>
+    <w:lsdException w:name="Medium Grid 2 Accent 1" w:uiPriority="68"/>
+    <w:lsdException w:name="Medium Grid 3 Accent 1" w:uiPriority="69"/>
+    <w:lsdException w:name="Dark List Accent 1" w:uiPriority="70"/>
+    <w:lsdException w:name="Colorful Shading Accent 1" w:uiPriority="71"/>
+    <w:lsdException w:name="Colorful List Accent 1" w:uiPriority="72"/>
+    <w:lsdException w:name="Colorful Grid Accent 1" w:uiPriority="73"/>
+    <w:lsdException w:name="Light Shading Accent 2" w:uiPriority="60"/>
+    <w:lsdException w:name="Light List Accent 2" w:uiPriority="61"/>
+    <w:lsdException w:name="Light Grid Accent 2" w:uiPriority="62"/>
+    <w:lsdException w:name="Medium Shading 1 Accent 2" w:uiPriority="63"/>
+    <w:lsdException w:name="Medium Shading 2 Accent 2" w:uiPriority="64"/>
+    <w:lsdException w:name="Medium List 1 Accent 2" w:uiPriority="65"/>
+    <w:lsdException w:name="Medium List 2 Accent 2" w:uiPriority="66"/>
+    <w:lsdException w:name="Medium Grid 1 Accent 2" w:uiPriority="67"/>
+    <w:lsdException w:name="Medium Grid 2 Accent 2" w:uiPriority="68"/>
+    <w:lsdException w:name="Medium Grid 3 Accent 2" w:uiPriority="69"/>
+    <w:lsdException w:name="Dark List Accent 2" w:uiPriority="70"/>
+    <w:lsdException w:name="Colorful Shading Accent 2" w:uiPriority="71"/>
+    <w:lsdException w:name="Colorful List Accent 2" w:uiPriority="72"/>
+    <w:lsdException w:name="Colorful Grid Accent 2" w:uiPriority="73"/>
+    <w:lsdException w:name="Light Shading Accent 3" w:uiPriority="60"/>
+    <w:lsdException w:name="Light List Accent 3" w:uiPriority="61"/>
+    <w:lsdException w:name="Light Grid Accent 3" w:uiPriority="62"/>
+    <w:lsdException w:name="Medium Shading 1 Accent 3" w:uiPriority="63"/>
+    <w:lsdException w:name="Medium Shading 2 Accent 3" w:uiPriority="64"/>
+    <w:lsdException w:name="Medium List 1 Accent 3" w:uiPriority="65"/>
+    <w:lsdException w:name="Medium List 2 Accent 3" w:uiPriority="66"/>
+    <w:lsdException w:name="Medium Grid 1 Accent 3" w:uiPriority="67"/>
+    <w:lsdException w:name="Medium Grid 2 Accent 3" w:uiPriority="68"/>
+    <w:lsdException w:name="Medium Grid 3 Accent 3" w:uiPriority="69"/>
+    <w:lsdException w:name="Dark List Accent 3" w:uiPriority="70"/>
+    <w:lsdException w:name="Colorful Shading Accent 3" w:uiPriority="71"/>
+    <w:lsdException w:name="Colorful List Accent 3" w:uiPriority="72"/>
+    <w:lsdException w:name="Colorful Grid Accent 3" w:uiPriority="73"/>
+    <w:lsdException w:name="Light Shading Accent 4" w:uiPriority="60"/>
+    <w:lsdException w:name="Light List Accent 4" w:uiPriority="61"/>
+    <w:lsdException w:name="Light Grid Accent 4" w:uiPriority="62"/>
+    <w:lsdException w:name="Medium Shading 1 Accent 4" w:uiPriority="63"/>
+    <w:lsdException w:name="Medium Shading 2 Accent 4" w:uiPriority="64"/>
+    <w:lsdException w:name="Medium List 1 Accent 4" w:uiPriority="65"/>
+    <w:lsdException w:name="Medium List 2 Accent 4" w:uiPriority="66"/>
+    <w:lsdException w:name="Medium Grid 1 Accent 4" w:uiPriority="67"/>
+    <w:lsdException w:name="Medium Grid 2 Accent 4" w:uiPriority="68"/>
+    <w:lsdException w:name="Medium Grid 3 Accent 4" w:uiPriority="69"/>
+    <w:lsdException w:name="Dark List Accent 4" w:uiPriority="70"/>
+    <w:lsdException w:name="Colorful Shading Accent 4" w:uiPriority="71"/>
+    <w:lsdException w:name="Colorful List Accent 4" w:uiPriority="72"/>
+    <w:lsdException w:name="Colorful Grid Accent 4" w:uiPriority="73"/>
+    <w:lsdException w:name="Light Shading Accent 5" w:uiPriority="60"/>
+    <w:lsdException w:name="Light List Accent 5" w:uiPriority="61"/>
+    <w:lsdException w:name="Light Grid Accent 5" w:uiPriority="62"/>
+    <w:lsdException w:name="Medium Shading 1 Accent 5" w:uiPriority="63"/>
+    <w:lsdException w:name="Medium Shading 2 Accent 5" w:uiPriority="64"/>
+    <w:lsdException w:name="Medium List 1 Accent 5" w:uiPriority="65"/>
+    <w:lsdException w:name="Medium List 2 Accent 5" w:uiPriority="66"/>
+    <w:lsdException w:name="Medium Grid 1 Accent 5" w:uiPriority="67"/>
+    <w:lsdException w:name="Medium Grid 2 Accent 5" w:uiPriority="68"/>
+    <w:lsdException w:name="Medium Grid 3 Accent 5" w:uiPriority="69"/>
+    <w:lsdException w:name="Dark List Accent 5" w:uiPriority="70"/>
+    <w:lsdException w:name="Colorful Shading Accent 5" w:uiPriority="71"/>
+    <w:lsdException w:name="Colorful List Accent 5" w:uiPriority="72"/>
+    <w:lsdException w:name="Colorful Grid Accent 5" w:uiPriority="73"/>
+    <w:lsdException w:name="Light Shading Accent 6" w:uiPriority="60"/>
+    <w:lsdException w:name="Light List Accent 6" w:uiPriority="61"/>
+    <w:lsdException w:name="Light Grid Accent 6" w:uiPriority="62"/>
+    <w:lsdException w:name="Medium Shading 1 Accent 6" w:uiPriority="63"/>
+    <w:lsdException w:name="Medium Shading 2 Accent 6" w:uiPriority="64"/>
+    <w:lsdException w:name="Medium List 1 Accent 6" w:uiPriority="65"/>
+    <w:lsdException w:name="Medium List 2 Accent 6" w:uiPriority="66"/>
+    <w:lsdException w:name="Medium Grid 1 Accent 6" w:uiPriority="67"/>
+    <w:lsdException w:name="Medium Grid 2 Accent 6" w:uiPriority="68"/>
+    <w:lsdException w:name="Medium Grid 3 Accent 6" w:uiPriority="69"/>
+    <w:lsdException w:name="Dark List Accent 6" w:uiPriority="70"/>
+    <w:lsdException w:name="Colorful Shading Accent 6" w:uiPriority="71"/>
+    <w:lsdException w:name="Colorful List Accent 6" w:uiPriority="72"/>
+    <w:lsdException w:name="Colorful Grid Accent 6" w:uiPriority="73"/>
+    <w:lsdException w:name="Subtle Emphasis" w:uiPriority="19" w:qFormat="1"/>
+    <w:lsdException w:name="Intense Emphasis" w:uiPriority="21" w:qFormat="1"/>
+    <w:lsdException w:name="Subtle Reference" w:uiPriority="31" w:qFormat="1"/>
+    <w:lsdException w:name="Intense Reference" w:uiPriority="32" w:qFormat="1"/>
+    <w:lsdException w:name="Book Title" w:uiPriority="33" w:qFormat="1"/>
+    <w:lsdException w:name="Bibliography" w:semiHidden="1" w:uiPriority="37" w:unhideWhenUsed="1"/>
+    <w:lsdException w:name="TOC Heading" w:semiHidden="1" w:uiPriority="39" w:unhideWhenUsed="1" w:qFormat="1"/>
+    <w:lsdException w:name="Plain Table 1" w:uiPriority="41"/>
+    <w:lsdException w:name="Plain Table 2" w:uiPriority="42"/>
+    <w:lsdException w:name="Plain Table 3" w:uiPriority="43"/>
+    <w:lsdException w:name="Plain Table 4" w:uiPriority="44"/>
+    <w:lsdException w:name="Plain Table 5" w:uiPriority="45"/>
+    <w:lsdException w:name="Grid Table Light" w:uiPriority="40"/>
+    <w:lsdException w:name="Grid Table 1 Light" w:uiPriority="46"/>
+    <w:lsdException w:name="Grid Table 2" w:uiPriority="47"/>
+    <w:lsdException w:name="Grid Table 3" w:uiPriority="48"/>
+    <w:lsdException w:name="Grid Table 4" w:uiPriority="49"/>
+    <w:lsdException w:name="Grid Table 5 Dark" w:uiPriority="50"/>
+    <w:lsdException w:name="Grid Table 6 Colorful" w:uiPriority="51"/>
+    <w:lsdException w:name="Grid Table 7 Colorful" w:uiPriority="52"/>
+    <w:lsdException w:name="Grid Table 1 Light Accent 1" w:uiPriority="46"/>
+    <w:lsdException w:name="Grid Table 2 Accent 1" w:uiPriority="47"/>
+    <w:lsdException w:name="Grid Table 3 Accent 1" w:uiPriority="48"/>
+    <w:lsdException w:name="Grid Table 4 Accent 1" w:uiPriority="49"/>
+    <w:lsdException w:name="Grid Table 5 Dark Accent 1" w:uiPriority="50"/>
+    <w:lsdException w:name="Grid Table 6 Colorful Accent 1" w:uiPriority="51"/>
+    <w:lsdException w:name="Grid Table 7 Colorful Accent 1" w:uiPriority="52"/>
+    <w:lsdException w:name="Grid Table 1 Light Accent 2" w:uiPriority="46"/>
+    <w:lsdException w:name="Grid Table 2 Accent 2" w:uiPriority="47"/>
+    <w:lsdException w:name="Grid Table 3 Accent 2" w:uiPriority="48"/>
+    <w:lsdException w:name="Grid Table 4 Accent 2" w:uiPriority="49"/>
+    <w:lsdException w:name="Grid Table 5 Dark Accent 2" w:uiPriority="50"/>
+    <w:lsdException w:name="Grid Table 6 Colorful Accent 2" w:uiPriority="51"/>
+    <w:lsdException w:name="Grid Table 7 Colorful Accent 2" w:uiPriority="52"/>
+    <w:lsdException w:name="Grid Table 1 Light Accent 3" w:uiPriority="46"/>
+    <w:lsdException w:name="Grid Table 2 Accent 3" w:uiPriority="47"/>
+    <w:lsdException w:name="Grid Table 3 Accent 3" w:uiPriority="48"/>
+    <w:lsdException w:name="Grid Table 4 Accent 3" w:uiPriority="49"/>
+    <w:lsdException w:name="Grid Table 5 Dark Accent 3" w:uiPriority="50"/>
+    <w:lsdException w:name="Grid Table 6 Colorful Accent 3" w:uiPriority="51"/>
+    <w:lsdException w:name="Grid Table 7 Colorful Accent 3" w:uiPriority="52"/>
+    <w:lsdException w:name="Grid Table 1 Light Accent 4" w:uiPriority="46"/>
+    <w:lsdException w:name="Grid Table 2 Accent 4" w:uiPriority="47"/>
+    <w:lsdException w:name="Grid Table 3 Accent 4" w:uiPriority="48"/>
+    <w:lsdException w:name="Grid Table 4 Accent 4" w:uiPriority="49"/>
+    <w:lsdException w:name="Grid Table 5 Dark Accent 4" w:uiPriority="50"/>
+    <w:lsdException w:name="Grid Table 6 Colorful Accent 4" w:uiPriority="51"/>
+    <w:lsdException w:name="Grid Table 7 Colorful Accent 4" w:uiPriority="52"/>
+    <w:lsdException w:name="Grid Table 1 Light Accent 5" w:uiPriority="46"/>
+    <w:lsdException w:name="Grid Table 2 Accent 5" w:uiPriority="47"/>
+    <w:lsdException w:name="Grid Table 3 Accent 5" w:uiPriority="48"/>
+    <w:lsdException w:name="Grid Table 4 Accent 5" w:uiPriority="49"/>
+    <w:lsdException w:name="Grid Table 5 Dark Accent 5" w:uiPriority="50"/>
+    <w:lsdException w:name="Grid Table 6 Colorful Accent 5" w:uiPriority="51"/>
+    <w:lsdException w:name="Grid Table 7 Colorful Accent 5" w:uiPriority="52"/>
+    <w:lsdException w:name="Grid Table 1 Light Accent 6" w:uiPriority="46"/>
+    <w:lsdException w:name="Grid Table 2 Accent 6" w:uiPriority="47"/>
+    <w:lsdException w:name="Grid Table 3 Accent 6" w:uiPriority="48"/>
+    <w:lsdException w:name="Grid Table 4 Accent 6" w:uiPriority="49"/>
+    <w:lsdException w:name="Grid Table 5 Dark Accent 6" w:uiPriority="50"/>
+    <w:lsdException w:name="Grid Table 6 Colorful Accent 6" w:uiPriority="51"/>
+    <w:lsdException w:name="Grid Table 7 Colorful Accent 6" w:uiPriority="52"/>
+    <w:lsdException w:name="List Table 1 Light" w:uiPriority="46"/>
+    <w:lsdException w:name="List Table 2" w:uiPriority="47"/>
+    <w:lsdException w:name="List Table 3" w:uiPriority="48"/>
+    <w:lsdException w:name="List Table 4" w:uiPriority="49"/>
+    <w:lsdException w:name="List Table 5 Dark" w:uiPriority="50"/>
+    <w:lsdException w:name="List Table 6 Colorful" w:uiPriority="51"/>
+    <w:lsdException w:name="List Table 7 Colorful" w:uiPriority="52"/>
+    <w:lsdException w:name="List Table 1 Light Accent 1" w:uiPriority="46"/>
+    <w:lsdException w:name="List Table 2 Accent 1" w:uiPriority="47"/>
+    <w:lsdException w:name="List Table 3 Accent 1" w:uiPriority="48"/>
+    <w:lsdException w:name="List Table 4 Accent 1" w:uiPriority="49"/>
+    <w:lsdException w:name="List Table 5 Dark Accent 1" w:uiPriority="50"/>
+    <w:lsdException w:name="List Table 6 Colorful Accent 1" w:uiPriority="51"/>
+    <w:lsdException w:name="List Table 7 Colorful Accent 1" w:uiPriority="52"/>
+    <w:lsdException w:name="List Table 1 Light Accent 2" w:uiPriority="46"/>
+    <w:lsdException w:name="List Table 2 Accent 2" w:uiPriority="47"/>
+    <w:lsdException w:name="List Table 3 Accent 2" w:uiPriority="48"/>
+    <w:lsdException w:name="List Table 4 Accent 2" w:uiPriority="49"/>
+    <w:lsdException w:name="List Table 5 Dark Accent 2" w:uiPriority="50"/>
+    <w:lsdException w:name="List Table 6 Colorful Accent 2" w:uiPriority="51"/>
+    <w:lsdException w:name="List Table 7 Colorful Accent 2" w:uiPriority="52"/>
+    <w:lsdException w:name="List Table 1 Light Accent 3" w:uiPriority="46"/>
+    <w:lsdException w:name="List Table 2 Accent 3" w:uiPriority="47"/>
+    <w:lsdException w:name="List Table 3 Accent 3" w:uiPriority="48"/>
+    <w:lsdException w:name="List Table 4 Accent 3" w:uiPriority="49"/>
+    <w:lsdException w:name="List Table 5 Dark Accent 3" w:uiPriority="50"/>
+    <w:lsdException w:name="List Table 6 Colorful Accent 3" w:uiPriority="51"/>
+    <w:lsdException w:name="List Table 7 Colorful Accent 3" w:uiPriority="52"/>
+    <w:lsdException w:name="List Table 1 Light Accent 4" w:uiPriority="46"/>
+    <w:lsdException w:name="List Table 2 Accent 4" w:uiPriority="47"/>
+    <w:lsdException w:name="List Table 3 Accent 4" w:uiPriority="48"/>
+    <w:lsdException w:name="List Table 4 Accent 4" w:uiPriority="49"/>
+    <w:lsdException w:name="List Table 5 Dark Accent 4" w:uiPriority="50"/>
+    <w:lsdException w:name="List Table 6 Colorful Accent 4" w:uiPriority="51"/>
+    <w:lsdException w:name="List Table 7 Colorful Accent 4" w:uiPriority="52"/>
+    <w:lsdException w:name="List Table 1 Light Accent 5" w:uiPriority="46"/>
+    <w:lsdException w:name="List Table 2 Accent 5" w:uiPriority="47"/>
+    <w:lsdException w:name="List Table 3 Accent 5" w:uiPriority="48"/>
+    <w:lsdException w:name="List Table 4 Accent 5" w:uiPriority="49"/>
+    <w:lsdException w:name="List Table 5 Dark Accent 5" w:uiPriority="50"/>
+    <w:lsdException w:name="List Table 6 Colorful Accent 5" w:uiPriority="51"/>
+    <w:lsdException w:name="List Table 7 Colorful Accent 5" w:uiPriority="52"/>
+    <w:lsdException w:name="List Table 1 Light Accent 6" w:uiPriority="46"/>
+    <w:lsdException w:name="List Table 2 Accent 6" w:uiPriority="47"/>
+    <w:lsdException w:name="List Table 3 Accent 6" w:uiPriority="48"/>
+    <w:lsdException w:name="List Table 4 Accent 6" w:uiPriority="49"/>
+    <w:lsdException w:name="List Table 5 Dark Accent 6" w:uiPriority="50"/>
+    <w:lsdException w:name="List Table 6 Colorful Accent 6" w:uiPriority="51"/>
+    <w:lsdException w:name="List Table 7 Colorful Accent 6" w:uiPriority="52"/>
+    <w:lsdException w:name="Mention" w:semiHidden="1" w:unhideWhenUsed="1"/>
+    <w:lsdException w:name="Smart Hyperlink" w:semiHidden="1" w:unhideWhenUsed="1"/>
+    <w:lsdException w:name="Hashtag" w:semiHidden="1" w:unhideWhenUsed="1"/>
+    <w:lsdException w:name="Unresolved Mention" w:semiHidden="1" w:unhideWhenUsed="1"/>
+    <w:lsdException w:name="Smart Link" w:semiHidden="1" w:unhideWhenUsed="1"/>
+  </w:latentStyles>
+  <w:style w:type="paragraph" w:default="1" w:styleId="Normal">
+    <w:name w:val="Normal"/>
+    <w:qFormat/>
+    <w:rPr>
+      <w:rFonts w:ascii="Palatino Linotype" w:eastAsia="Palatino Linotype" w:hAnsi="Palatino Linotype" w:cs="Palatino Linotype"/>
+    </w:rPr>
+  </w:style>
+  <w:style w:type="paragraph" w:styleId="Heading1">
+    <w:name w:val="heading 1"/>
+    <w:basedOn w:val="Normal"/>
+    <w:uiPriority w:val="9"/>
+    <w:qFormat/>
+    <w:pPr>
+      <w:spacing w:before="133"/>
+      <w:ind w:left="111"/>
+      <w:outlineLvl w:val="0"/>
+    </w:pPr>
+    <w:rPr>
+      <w:b/>
+      <w:bCs/>
+      <w:sz w:val="28"/>
+      <w:szCs w:val="28"/>
+    </w:rPr>
+  </w:style>
+  <w:style w:type="character" w:default="1" w:styleId="DefaultParagraphFont">
     <w:name w:val="Default Paragraph Font"/>
     <w:uiPriority w:val="1"/>
     <w:semiHidden/>
     <w:unhideWhenUsed/>
   </w:style>
-  <w:style w:styleId="TableNormal" w:default="1" w:type="table">
-    <w:name w:val="Table Normal"/>
-    <w:uiPriority w:val="2"/>
+  <w:style w:type="table" w:default="1" w:styleId="TableNormal">
+    <w:name w:val="Normal Table"/>
+    <w:uiPriority w:val="99"/>
     <w:semiHidden/>
     <w:unhideWhenUsed/>
-    <w:qFormat/>
     <w:tblPr>
       <w:tblInd w:w="0" w:type="dxa"/>
       <w:tblCellMar>
         <w:top w:w="0" w:type="dxa"/>
-        <w:left w:w="0" w:type="dxa"/>
+        <w:left w:w="108" w:type="dxa"/>
         <w:bottom w:w="0" w:type="dxa"/>
-        <w:right w:w="0" w:type="dxa"/>
+        <w:right w:w="108" w:type="dxa"/>
       </w:tblCellMar>
     </w:tblPr>
   </w:style>
-  <w:style w:styleId="NoList" w:default="1" w:type="numbering">
+  <w:style w:type="numbering" w:default="1" w:styleId="NoList">
     <w:name w:val="No List"/>
     <w:uiPriority w:val="99"/>
     <w:semiHidden/>
     <w:unhideWhenUsed/>
   </w:style>
-  <w:style w:default="1" w:styleId="Normal" w:type="paragraph">
-    <w:name w:val="Normal"/>
-    <w:uiPriority w:val="1"/>
-    <w:qFormat/>
-    <w:pPr/>
-    <w:rPr>
-      <w:rFonts w:ascii="Palatino Linotype" w:hAnsi="Palatino Linotype" w:eastAsia="Palatino Linotype" w:cs="Palatino Linotype"/>
-      <w:lang w:val="en-US" w:eastAsia="en-US" w:bidi="ar-SA"/>
-    </w:rPr>
-  </w:style>
-  <w:style w:styleId="BodyText" w:type="paragraph">
+  <w:style w:type="paragraph" w:styleId="BodyText">
     <w:name w:val="Body Text"/>
     <w:basedOn w:val="Normal"/>
     <w:uiPriority w:val="1"/>
@@ -2932,67 +3333,32 @@
       <w:spacing w:before="28"/>
       <w:ind w:left="111"/>
     </w:pPr>
-    <w:rPr>
-      <w:rFonts w:ascii="Palatino Linotype" w:hAnsi="Palatino Linotype" w:eastAsia="Palatino Linotype" w:cs="Palatino Linotype"/>
-      <w:sz w:val="22"/>
-      <w:szCs w:val="22"/>
-      <w:lang w:val="en-US" w:eastAsia="en-US" w:bidi="ar-SA"/>
-    </w:rPr>
   </w:style>
-  <w:style w:styleId="Heading1" w:type="paragraph">
-    <w:name w:val="Heading 1"/>
-    <w:basedOn w:val="Normal"/>
-    <w:uiPriority w:val="1"/>
-    <w:qFormat/>
-    <w:pPr>
-      <w:spacing w:before="133"/>
-      <w:ind w:left="111"/>
-      <w:outlineLvl w:val="1"/>
-    </w:pPr>
-    <w:rPr>
-      <w:rFonts w:ascii="Palatino Linotype" w:hAnsi="Palatino Linotype" w:eastAsia="Palatino Linotype" w:cs="Palatino Linotype"/>
-      <w:b/>
-      <w:bCs/>
-      <w:sz w:val="28"/>
-      <w:szCs w:val="28"/>
-      <w:lang w:val="en-US" w:eastAsia="en-US" w:bidi="ar-SA"/>
-    </w:rPr>
-  </w:style>
-  <w:style w:styleId="Title" w:type="paragraph">
+  <w:style w:type="paragraph" w:styleId="Title">
     <w:name w:val="Title"/>
     <w:basedOn w:val="Normal"/>
-    <w:uiPriority w:val="1"/>
+    <w:uiPriority w:val="10"/>
     <w:qFormat/>
     <w:pPr>
       <w:spacing w:before="67"/>
       <w:ind w:left="174"/>
     </w:pPr>
     <w:rPr>
-      <w:rFonts w:ascii="Palatino Linotype" w:hAnsi="Palatino Linotype" w:eastAsia="Palatino Linotype" w:cs="Palatino Linotype"/>
       <w:sz w:val="34"/>
       <w:szCs w:val="34"/>
-      <w:lang w:val="en-US" w:eastAsia="en-US" w:bidi="ar-SA"/>
     </w:rPr>
   </w:style>
-  <w:style w:styleId="ListParagraph" w:type="paragraph">
+  <w:style w:type="paragraph" w:styleId="ListParagraph">
     <w:name w:val="List Paragraph"/>
     <w:basedOn w:val="Normal"/>
     <w:uiPriority w:val="1"/>
     <w:qFormat/>
-    <w:pPr/>
-    <w:rPr>
-      <w:lang w:val="en-US" w:eastAsia="en-US" w:bidi="ar-SA"/>
-    </w:rPr>
   </w:style>
-  <w:style w:styleId="TableParagraph" w:type="paragraph">
+  <w:style w:type="paragraph" w:customStyle="1" w:styleId="TableParagraph">
     <w:name w:val="Table Paragraph"/>
     <w:basedOn w:val="Normal"/>
     <w:uiPriority w:val="1"/>
     <w:qFormat/>
-    <w:pPr/>
-    <w:rPr>
-      <w:lang w:val="en-US" w:eastAsia="en-US" w:bidi="ar-SA"/>
-    </w:rPr>
   </w:style>
 </w:styles>
 </file>

</xml_diff>